<commit_message>
General documentation upto date (see resources > doc > Population Model Version 3 - Documentation.pdf/docx)
</commit_message>
<xml_diff>
--- a/src/main/resources/doc/Population Model Version 3 – Documentation.docx
+++ b/src/main/resources/doc/Population Model Version 3 – Documentation.docx
@@ -36,6 +36,14 @@
     </w:p>
     <w:sdt>
       <w:sdtPr>
+        <w:rPr>
+          <w:rFonts w:asciiTheme="minorHAnsi" w:eastAsiaTheme="minorHAnsi" w:hAnsiTheme="minorHAnsi" w:cstheme="minorBidi"/>
+          <w:b w:val="0"/>
+          <w:bCs w:val="0"/>
+          <w:color w:val="auto"/>
+          <w:sz w:val="24"/>
+          <w:szCs w:val="24"/>
+        </w:rPr>
         <w:id w:val="-1244101617"/>
         <w:docPartObj>
           <w:docPartGallery w:val="Table of Contents"/>
@@ -44,11 +52,7 @@
       </w:sdtPr>
       <w:sdtEndPr>
         <w:rPr>
-          <w:rFonts w:asciiTheme="minorHAnsi" w:eastAsiaTheme="minorHAnsi" w:hAnsiTheme="minorHAnsi" w:cstheme="minorBidi"/>
           <w:noProof/>
-          <w:color w:val="auto"/>
-          <w:sz w:val="24"/>
-          <w:szCs w:val="24"/>
         </w:rPr>
       </w:sdtEndPr>
       <w:sdtContent>
@@ -66,7 +70,6 @@
             </w:tabs>
             <w:rPr>
               <w:rFonts w:eastAsiaTheme="minorEastAsia"/>
-              <w:b w:val="0"/>
               <w:noProof/>
               <w:lang w:val="en-GB" w:eastAsia="en-GB"/>
             </w:rPr>
@@ -80,7 +83,7 @@
           <w:r>
             <w:fldChar w:fldCharType="separate"/>
           </w:r>
-          <w:hyperlink w:anchor="_Toc445305692" w:history="1">
+          <w:hyperlink w:anchor="_Toc445370686" w:history="1">
             <w:r>
               <w:rPr>
                 <w:rStyle w:val="Hyperlink"/>
@@ -91,7 +94,6 @@
             <w:r>
               <w:rPr>
                 <w:rFonts w:eastAsiaTheme="minorEastAsia"/>
-                <w:b w:val="0"/>
                 <w:noProof/>
                 <w:lang w:val="en-GB" w:eastAsia="en-GB"/>
               </w:rPr>
@@ -123,7 +125,7 @@
                 <w:noProof/>
                 <w:webHidden/>
               </w:rPr>
-              <w:instrText xml:space="preserve"> PAGEREF _Toc445305692 \h </w:instrText>
+              <w:instrText xml:space="preserve"> PAGEREF _Toc445370686 \h </w:instrText>
             </w:r>
             <w:r>
               <w:rPr>
@@ -163,14 +165,13 @@
             </w:tabs>
             <w:rPr>
               <w:rFonts w:eastAsiaTheme="minorEastAsia"/>
-              <w:b w:val="0"/>
               <w:noProof/>
               <w:sz w:val="24"/>
               <w:szCs w:val="24"/>
               <w:lang w:val="en-GB" w:eastAsia="en-GB"/>
             </w:rPr>
           </w:pPr>
-          <w:hyperlink w:anchor="_Toc445305693" w:history="1">
+          <w:hyperlink w:anchor="_Toc445370687" w:history="1">
             <w:r>
               <w:rPr>
                 <w:rStyle w:val="Hyperlink"/>
@@ -181,7 +182,6 @@
             <w:r>
               <w:rPr>
                 <w:rFonts w:eastAsiaTheme="minorEastAsia"/>
-                <w:b w:val="0"/>
                 <w:noProof/>
                 <w:sz w:val="24"/>
                 <w:szCs w:val="24"/>
@@ -215,7 +215,7 @@
                 <w:noProof/>
                 <w:webHidden/>
               </w:rPr>
-              <w:instrText xml:space="preserve"> PAGEREF _Toc445305693 \h </w:instrText>
+              <w:instrText xml:space="preserve"> PAGEREF _Toc445370687 \h </w:instrText>
             </w:r>
             <w:r>
               <w:rPr>
@@ -255,14 +255,13 @@
             </w:tabs>
             <w:rPr>
               <w:rFonts w:eastAsiaTheme="minorEastAsia"/>
-              <w:b w:val="0"/>
               <w:noProof/>
               <w:sz w:val="24"/>
               <w:szCs w:val="24"/>
               <w:lang w:val="en-GB" w:eastAsia="en-GB"/>
             </w:rPr>
           </w:pPr>
-          <w:hyperlink w:anchor="_Toc445305694" w:history="1">
+          <w:hyperlink w:anchor="_Toc445370688" w:history="1">
             <w:r>
               <w:rPr>
                 <w:rStyle w:val="Hyperlink"/>
@@ -273,7 +272,6 @@
             <w:r>
               <w:rPr>
                 <w:rFonts w:eastAsiaTheme="minorEastAsia"/>
-                <w:b w:val="0"/>
                 <w:noProof/>
                 <w:sz w:val="24"/>
                 <w:szCs w:val="24"/>
@@ -307,7 +305,7 @@
                 <w:noProof/>
                 <w:webHidden/>
               </w:rPr>
-              <w:instrText xml:space="preserve"> PAGEREF _Toc445305694 \h </w:instrText>
+              <w:instrText xml:space="preserve"> PAGEREF _Toc445370688 \h </w:instrText>
             </w:r>
             <w:r>
               <w:rPr>
@@ -347,14 +345,13 @@
             </w:tabs>
             <w:rPr>
               <w:rFonts w:eastAsiaTheme="minorEastAsia"/>
-              <w:b w:val="0"/>
               <w:noProof/>
               <w:sz w:val="24"/>
               <w:szCs w:val="24"/>
               <w:lang w:val="en-GB" w:eastAsia="en-GB"/>
             </w:rPr>
           </w:pPr>
-          <w:hyperlink w:anchor="_Toc445305695" w:history="1">
+          <w:hyperlink w:anchor="_Toc445370689" w:history="1">
             <w:r>
               <w:rPr>
                 <w:rStyle w:val="Hyperlink"/>
@@ -365,7 +362,6 @@
             <w:r>
               <w:rPr>
                 <w:rFonts w:eastAsiaTheme="minorEastAsia"/>
-                <w:b w:val="0"/>
                 <w:noProof/>
                 <w:sz w:val="24"/>
                 <w:szCs w:val="24"/>
@@ -399,7 +395,7 @@
                 <w:noProof/>
                 <w:webHidden/>
               </w:rPr>
-              <w:instrText xml:space="preserve"> PAGEREF _Toc445305695 \h </w:instrText>
+              <w:instrText xml:space="preserve"> PAGEREF _Toc445370689 \h </w:instrText>
             </w:r>
             <w:r>
               <w:rPr>
@@ -439,14 +435,13 @@
             </w:tabs>
             <w:rPr>
               <w:rFonts w:eastAsiaTheme="minorEastAsia"/>
-              <w:b w:val="0"/>
               <w:noProof/>
               <w:sz w:val="24"/>
               <w:szCs w:val="24"/>
               <w:lang w:val="en-GB" w:eastAsia="en-GB"/>
             </w:rPr>
           </w:pPr>
-          <w:hyperlink w:anchor="_Toc445305696" w:history="1">
+          <w:hyperlink w:anchor="_Toc445370690" w:history="1">
             <w:r>
               <w:rPr>
                 <w:rStyle w:val="Hyperlink"/>
@@ -457,7 +452,6 @@
             <w:r>
               <w:rPr>
                 <w:rFonts w:eastAsiaTheme="minorEastAsia"/>
-                <w:b w:val="0"/>
                 <w:noProof/>
                 <w:sz w:val="24"/>
                 <w:szCs w:val="24"/>
@@ -491,7 +485,7 @@
                 <w:noProof/>
                 <w:webHidden/>
               </w:rPr>
-              <w:instrText xml:space="preserve"> PAGEREF _Toc445305696 \h </w:instrText>
+              <w:instrText xml:space="preserve"> PAGEREF _Toc445370690 \h </w:instrText>
             </w:r>
             <w:r>
               <w:rPr>
@@ -531,14 +525,13 @@
             </w:tabs>
             <w:rPr>
               <w:rFonts w:eastAsiaTheme="minorEastAsia"/>
-              <w:b w:val="0"/>
               <w:noProof/>
               <w:sz w:val="24"/>
               <w:szCs w:val="24"/>
               <w:lang w:val="en-GB" w:eastAsia="en-GB"/>
             </w:rPr>
           </w:pPr>
-          <w:hyperlink w:anchor="_Toc445305697" w:history="1">
+          <w:hyperlink w:anchor="_Toc445370691" w:history="1">
             <w:r>
               <w:rPr>
                 <w:rStyle w:val="Hyperlink"/>
@@ -549,7 +542,6 @@
             <w:r>
               <w:rPr>
                 <w:rFonts w:eastAsiaTheme="minorEastAsia"/>
-                <w:b w:val="0"/>
                 <w:noProof/>
                 <w:sz w:val="24"/>
                 <w:szCs w:val="24"/>
@@ -583,7 +575,7 @@
                 <w:noProof/>
                 <w:webHidden/>
               </w:rPr>
-              <w:instrText xml:space="preserve"> PAGEREF _Toc445305697 \h </w:instrText>
+              <w:instrText xml:space="preserve"> PAGEREF _Toc445370691 \h </w:instrText>
             </w:r>
             <w:r>
               <w:rPr>
@@ -623,14 +615,13 @@
             </w:tabs>
             <w:rPr>
               <w:rFonts w:eastAsiaTheme="minorEastAsia"/>
-              <w:b w:val="0"/>
               <w:noProof/>
               <w:sz w:val="24"/>
               <w:szCs w:val="24"/>
               <w:lang w:val="en-GB" w:eastAsia="en-GB"/>
             </w:rPr>
           </w:pPr>
-          <w:hyperlink w:anchor="_Toc445305698" w:history="1">
+          <w:hyperlink w:anchor="_Toc445370692" w:history="1">
             <w:r>
               <w:rPr>
                 <w:rStyle w:val="Hyperlink"/>
@@ -641,7 +632,6 @@
             <w:r>
               <w:rPr>
                 <w:rFonts w:eastAsiaTheme="minorEastAsia"/>
-                <w:b w:val="0"/>
                 <w:noProof/>
                 <w:sz w:val="24"/>
                 <w:szCs w:val="24"/>
@@ -675,7 +665,7 @@
                 <w:noProof/>
                 <w:webHidden/>
               </w:rPr>
-              <w:instrText xml:space="preserve"> PAGEREF _Toc445305698 \h </w:instrText>
+              <w:instrText xml:space="preserve"> PAGEREF _Toc445370692 \h </w:instrText>
             </w:r>
             <w:r>
               <w:rPr>
@@ -695,7 +685,7 @@
                 <w:noProof/>
                 <w:webHidden/>
               </w:rPr>
-              <w:t>3</w:t>
+              <w:t>4</w:t>
             </w:r>
             <w:r>
               <w:rPr>
@@ -715,12 +705,11 @@
             </w:tabs>
             <w:rPr>
               <w:rFonts w:eastAsiaTheme="minorEastAsia"/>
-              <w:b w:val="0"/>
               <w:noProof/>
               <w:lang w:val="en-GB" w:eastAsia="en-GB"/>
             </w:rPr>
           </w:pPr>
-          <w:hyperlink w:anchor="_Toc445305699" w:history="1">
+          <w:hyperlink w:anchor="_Toc445370693" w:history="1">
             <w:r>
               <w:rPr>
                 <w:rStyle w:val="Hyperlink"/>
@@ -731,7 +720,6 @@
             <w:r>
               <w:rPr>
                 <w:rFonts w:eastAsiaTheme="minorEastAsia"/>
-                <w:b w:val="0"/>
                 <w:noProof/>
                 <w:lang w:val="en-GB" w:eastAsia="en-GB"/>
               </w:rPr>
@@ -763,7 +751,7 @@
                 <w:noProof/>
                 <w:webHidden/>
               </w:rPr>
-              <w:instrText xml:space="preserve"> PAGEREF _Toc445305699 \h </w:instrText>
+              <w:instrText xml:space="preserve"> PAGEREF _Toc445370693 \h </w:instrText>
             </w:r>
             <w:r>
               <w:rPr>
@@ -783,7 +771,93 @@
                 <w:noProof/>
                 <w:webHidden/>
               </w:rPr>
-              <w:t>4</w:t>
+              <w:t>5</w:t>
+            </w:r>
+            <w:r>
+              <w:rPr>
+                <w:noProof/>
+                <w:webHidden/>
+              </w:rPr>
+              <w:fldChar w:fldCharType="end"/>
+            </w:r>
+          </w:hyperlink>
+        </w:p>
+        <w:p>
+          <w:pPr>
+            <w:pStyle w:val="TOC1"/>
+            <w:tabs>
+              <w:tab w:val="left" w:pos="480"/>
+              <w:tab w:val="right" w:leader="dot" w:pos="9010"/>
+            </w:tabs>
+            <w:rPr>
+              <w:rFonts w:eastAsiaTheme="minorEastAsia"/>
+              <w:noProof/>
+              <w:lang w:val="en-GB" w:eastAsia="en-GB"/>
+            </w:rPr>
+          </w:pPr>
+          <w:hyperlink w:anchor="_Toc445370694" w:history="1">
+            <w:r>
+              <w:rPr>
+                <w:rStyle w:val="Hyperlink"/>
+                <w:noProof/>
+              </w:rPr>
+              <w:t>3</w:t>
+            </w:r>
+            <w:r>
+              <w:rPr>
+                <w:rFonts w:eastAsiaTheme="minorEastAsia"/>
+                <w:noProof/>
+                <w:lang w:val="en-GB" w:eastAsia="en-GB"/>
+              </w:rPr>
+              <w:tab/>
+            </w:r>
+            <w:r>
+              <w:rPr>
+                <w:rStyle w:val="Hyperlink"/>
+                <w:noProof/>
+              </w:rPr>
+              <w:t>References</w:t>
+            </w:r>
+            <w:r>
+              <w:rPr>
+                <w:noProof/>
+                <w:webHidden/>
+              </w:rPr>
+              <w:tab/>
+            </w:r>
+            <w:r>
+              <w:rPr>
+                <w:noProof/>
+                <w:webHidden/>
+              </w:rPr>
+              <w:fldChar w:fldCharType="begin"/>
+            </w:r>
+            <w:r>
+              <w:rPr>
+                <w:noProof/>
+                <w:webHidden/>
+              </w:rPr>
+              <w:instrText xml:space="preserve"> PAGEREF _Toc445370694 \h </w:instrText>
+            </w:r>
+            <w:r>
+              <w:rPr>
+                <w:noProof/>
+                <w:webHidden/>
+              </w:rPr>
+            </w:r>
+            <w:r>
+              <w:rPr>
+                <w:noProof/>
+                <w:webHidden/>
+              </w:rPr>
+              <w:fldChar w:fldCharType="separate"/>
+            </w:r>
+            <w:r>
+              <w:rPr>
+                <w:noProof/>
+                <w:webHidden/>
+              </w:rPr>
+              <w:t>6</w:t>
             </w:r>
             <w:r>
               <w:rPr>
@@ -818,6 +892,8 @@
       <w:r>
         <w:br w:type="page"/>
       </w:r>
+      <w:bookmarkStart w:id="0" w:name="_GoBack"/>
+      <w:bookmarkEnd w:id="0"/>
     </w:p>
     <w:p>
       <w:pPr>
@@ -833,11 +909,11 @@
       <w:pPr>
         <w:pStyle w:val="Heading1"/>
       </w:pPr>
-      <w:bookmarkStart w:id="0" w:name="_Toc445305692"/>
+      <w:bookmarkStart w:id="1" w:name="_Toc445370686"/>
       <w:r>
         <w:t>Model Overview</w:t>
       </w:r>
-      <w:bookmarkEnd w:id="0"/>
+      <w:bookmarkEnd w:id="1"/>
     </w:p>
     <w:p>
       <w:r>
@@ -855,11 +931,11 @@
       <w:pPr>
         <w:pStyle w:val="Heading2"/>
       </w:pPr>
-      <w:bookmarkStart w:id="1" w:name="_Toc445305693"/>
+      <w:bookmarkStart w:id="2" w:name="_Toc445370687"/>
       <w:r>
         <w:t>Data Input</w:t>
       </w:r>
-      <w:bookmarkEnd w:id="1"/>
+      <w:bookmarkEnd w:id="2"/>
     </w:p>
     <w:p>
       <w:pPr>
@@ -873,7 +949,6 @@
         </w:rPr>
         <w:t xml:space="preserve">Associated classes: </w:t>
       </w:r>
-      <w:proofErr w:type="spellStart"/>
       <w:r>
         <w:rPr>
           <w:rStyle w:val="SubtleEmphasis"/>
@@ -893,15 +968,7 @@
           <w:rStyle w:val="SubtleEmphasis"/>
           <w:b/>
         </w:rPr>
-        <w:t>Factory</w:t>
-      </w:r>
-      <w:proofErr w:type="spellEnd"/>
-      <w:r>
-        <w:rPr>
-          <w:rStyle w:val="SubtleEmphasis"/>
-          <w:b/>
-        </w:rPr>
-        <w:t>, DesiredPopulationComposition</w:t>
+        <w:t>Factory, DesiredPopulationComposition</w:t>
       </w:r>
     </w:p>
     <w:p>
@@ -979,15 +1046,7 @@
     <w:p/>
     <w:p>
       <w:r>
-        <w:t xml:space="preserve">The input and construction of this data into a collection is handled by the </w:t>
-      </w:r>
-      <w:proofErr w:type="spellStart"/>
-      <w:r>
-        <w:t>DesiredPopulationCompositionFactory</w:t>
-      </w:r>
-      <w:proofErr w:type="spellEnd"/>
-      <w:r>
-        <w:t xml:space="preserve"> and results in a DesiredPopulationComposition object.</w:t>
+        <w:t>The input and construction of this data into a collection is handled by the DesiredPopulationCompositionFactory and results in a DesiredPopulationComposition object.</w:t>
       </w:r>
     </w:p>
     <w:p/>
@@ -995,11 +1054,11 @@
       <w:pPr>
         <w:pStyle w:val="Heading2"/>
       </w:pPr>
-      <w:bookmarkStart w:id="2" w:name="_Toc445305694"/>
+      <w:bookmarkStart w:id="3" w:name="_Toc445370688"/>
       <w:r>
         <w:t>Desired Population Composition</w:t>
       </w:r>
-      <w:bookmarkEnd w:id="2"/>
+      <w:bookmarkEnd w:id="3"/>
     </w:p>
     <w:p>
       <w:pPr>
@@ -1014,398 +1073,225 @@
         </w:rPr>
         <w:t xml:space="preserve">Associated Classes: </w:t>
       </w:r>
-      <w:proofErr w:type="spellStart"/>
       <w:r>
         <w:rPr>
           <w:rStyle w:val="SubtleEmphasis"/>
           <w:b/>
         </w:rPr>
-        <w:t>DesiredPopulationCompostion</w:t>
-      </w:r>
-      <w:proofErr w:type="spellEnd"/>
+        <w:t>DesiredPopulationComposition</w:t>
+      </w:r>
       <w:r>
         <w:rPr>
           <w:rStyle w:val="SubtleEmphasis"/>
           <w:b/>
         </w:rPr>
-        <w:t xml:space="preserve">, </w:t>
-      </w:r>
-      <w:proofErr w:type="spellStart"/>
+        <w:t>, EventRateTables, StatisticalTables, PopulationInformationCollection</w:t>
+      </w:r>
+    </w:p>
+    <w:p/>
+    <w:p>
+      <w:r>
+        <w:t>Once data has been placed into a DesiredPopulationComposition</w:t>
+      </w:r>
+      <w:r>
+        <w:t xml:space="preserve">, the model now has an understanding of what characteristics the user wishes for the end population to exhibit. Access to the information identifying the rates and proportions at which events are desired to occur in the population is provided through the interface EventRateTables. The rate data that is returned is expressed in the form of Tables, details of which are explained in section </w:t>
+      </w:r>
+      <w:r>
+        <w:fldChar w:fldCharType="begin"/>
+      </w:r>
+      <w:r>
+        <w:instrText xml:space="preserve"> REF _Ref445302528 \r \h  \* MERGEFORMAT </w:instrText>
+      </w:r>
+      <w:r>
+        <w:fldChar w:fldCharType="separate"/>
+      </w:r>
+      <w:r>
+        <w:t>1.6</w:t>
+      </w:r>
+      <w:r>
+        <w:fldChar w:fldCharType="end"/>
+      </w:r>
+      <w:r>
+        <w:t xml:space="preserve"> and for the association of Table formats with data types the JavaDoc is the best and persistently updated source.</w:t>
+      </w:r>
+    </w:p>
+    <w:p/>
+    <w:p>
+      <w:r>
+        <w:t xml:space="preserve">The information regarding the desired information is also needed by our statistical approaches and often in specific formats, the StatisticalTables interface makes provision for this and is implemented by the GeneratedPopulationComposition class as well. </w:t>
+      </w:r>
+    </w:p>
+    <w:p/>
+    <w:p>
+      <w:pPr>
+        <w:pStyle w:val="Heading2"/>
+      </w:pPr>
+      <w:bookmarkStart w:id="4" w:name="_Toc445370689"/>
+      <w:r>
+        <w:t>Generating the Simulated Population</w:t>
+      </w:r>
+      <w:bookmarkEnd w:id="4"/>
+    </w:p>
+    <w:p>
+      <w:pPr>
+        <w:rPr>
+          <w:rStyle w:val="SubtleEmphasis"/>
+          <w:i w:val="0"/>
+        </w:rPr>
+      </w:pPr>
+      <w:r>
+        <w:rPr>
+          <w:rStyle w:val="SubtleEmphasis"/>
+        </w:rPr>
+        <w:t xml:space="preserve">Associated Classes: </w:t>
+      </w:r>
       <w:r>
         <w:rPr>
           <w:rStyle w:val="SubtleEmphasis"/>
           <w:b/>
         </w:rPr>
-        <w:t>EventRateTables</w:t>
-      </w:r>
-      <w:proofErr w:type="spellEnd"/>
-      <w:r>
+        <w:t>Population, DesiredPopulationComposition, EventRateTables, IPopulation, IPerson, IPartnership</w:t>
+      </w:r>
+    </w:p>
+    <w:p>
+      <w:pPr>
+        <w:rPr>
+          <w:rStyle w:val="SubtleEmphasis"/>
+          <w:i w:val="0"/>
+        </w:rPr>
+      </w:pPr>
+    </w:p>
+    <w:p>
+      <w:r>
+        <w:t xml:space="preserve">In the process of generating the simulated population calls are made to the DesiredPopulationComposition </w:t>
+      </w:r>
+      <w:r>
+        <w:t>to access data about the rates and proportions that modelled events should occur to the generated population.</w:t>
+      </w:r>
+    </w:p>
+    <w:p/>
+    <w:p>
+      <w:r>
+        <w:t>The simulation approach is to be able to define cohorts within each year of the simulation and then to apply to each cohort the number of events as specified by the DesiredPopulationComposition.</w:t>
+      </w:r>
+    </w:p>
+    <w:p/>
+    <w:p>
+      <w:pPr>
+        <w:pStyle w:val="Heading2"/>
+      </w:pPr>
+      <w:bookmarkStart w:id="5" w:name="_Toc445370690"/>
+      <w:r>
+        <w:t>Deriving Generated Population Composition</w:t>
+      </w:r>
+      <w:bookmarkEnd w:id="5"/>
+    </w:p>
+    <w:p>
+      <w:pPr>
         <w:rPr>
           <w:rStyle w:val="SubtleEmphasis"/>
           <w:b/>
         </w:rPr>
-        <w:t xml:space="preserve">, </w:t>
-      </w:r>
-      <w:proofErr w:type="spellStart"/>
+      </w:pPr>
+      <w:r>
+        <w:rPr>
+          <w:rStyle w:val="SubtleEmphasis"/>
+        </w:rPr>
+        <w:t>Associated</w:t>
+      </w:r>
+      <w:r>
+        <w:rPr>
+          <w:rStyle w:val="SubtleEmphasis"/>
+        </w:rPr>
+        <w:t xml:space="preserve"> classes: </w:t>
+      </w:r>
       <w:r>
         <w:rPr>
           <w:rStyle w:val="SubtleEmphasis"/>
           <w:b/>
         </w:rPr>
-        <w:t>StatisticalTables</w:t>
-      </w:r>
-      <w:proofErr w:type="spellEnd"/>
+        <w:t>Population, GeneratedPopulationCompositionFactory,</w:t>
+      </w:r>
       <w:r>
         <w:rPr>
           <w:rStyle w:val="SubtleEmphasis"/>
           <w:b/>
         </w:rPr>
-        <w:t xml:space="preserve">, </w:t>
-      </w:r>
-      <w:proofErr w:type="spellStart"/>
+        <w:t xml:space="preserve"> </w:t>
+      </w:r>
       <w:r>
         <w:rPr>
           <w:rStyle w:val="SubtleEmphasis"/>
           <w:b/>
         </w:rPr>
-        <w:t>PopulationInformationCollection</w:t>
-      </w:r>
-      <w:proofErr w:type="spellEnd"/>
-    </w:p>
-    <w:p/>
-    <w:p>
-      <w:r>
-        <w:t>Once data has been placed into a DesiredPopulationComposition</w:t>
-      </w:r>
-      <w:r>
-        <w:t xml:space="preserve">, the model now has an understanding of what characteristics the user wishes for the end population to exhibit. Access to the information identifying the rates and proportions at which events are desired to occur in the population is provided through the interface </w:t>
-      </w:r>
-      <w:proofErr w:type="spellStart"/>
-      <w:r>
-        <w:t>EventRateTables</w:t>
-      </w:r>
-      <w:proofErr w:type="spellEnd"/>
-      <w:r>
-        <w:t xml:space="preserve">. The rate data that is returned is expressed in the form of Tables, details of which are explained in section </w:t>
-      </w:r>
-      <w:r>
-        <w:fldChar w:fldCharType="begin"/>
-      </w:r>
-      <w:r>
-        <w:instrText xml:space="preserve"> REF _Ref445302528 \r \h </w:instrText>
-      </w:r>
-      <w:r>
-        <w:instrText xml:space="preserve"> \* MERGEFORMAT </w:instrText>
-      </w:r>
-      <w:r>
-        <w:fldChar w:fldCharType="separate"/>
-      </w:r>
-      <w:r>
-        <w:t>1.6</w:t>
-      </w:r>
-      <w:r>
-        <w:fldChar w:fldCharType="end"/>
-      </w:r>
-      <w:r>
-        <w:t xml:space="preserve"> and for the association of Table formats with data types the </w:t>
-      </w:r>
-      <w:proofErr w:type="spellStart"/>
-      <w:r>
-        <w:t>JavaDoc</w:t>
-      </w:r>
-      <w:proofErr w:type="spellEnd"/>
-      <w:r>
-        <w:t xml:space="preserve"> is the best and persistently updated source.</w:t>
-      </w:r>
-    </w:p>
-    <w:p/>
-    <w:p>
-      <w:r>
-        <w:t xml:space="preserve">The information regarding the desired information is also needed by our statistical approaches and often in specific formats, the </w:t>
-      </w:r>
-      <w:proofErr w:type="spellStart"/>
-      <w:r>
         <w:t>StatisticalTables</w:t>
-      </w:r>
-      <w:proofErr w:type="spellEnd"/>
-      <w:r>
-        <w:t xml:space="preserve"> interface makes provision for this and is implemented by the </w:t>
-      </w:r>
-      <w:proofErr w:type="spellStart"/>
-      <w:r>
-        <w:t>GeneratedPopulationComposition</w:t>
-      </w:r>
-      <w:proofErr w:type="spellEnd"/>
-      <w:r>
-        <w:t xml:space="preserve"> class as well. </w:t>
-      </w:r>
-    </w:p>
-    <w:p/>
-    <w:p>
-      <w:pPr>
-        <w:pStyle w:val="Heading2"/>
-      </w:pPr>
-      <w:bookmarkStart w:id="3" w:name="_Toc445305695"/>
-      <w:r>
-        <w:t>Generating the Simulated Population</w:t>
-      </w:r>
-      <w:bookmarkEnd w:id="3"/>
-    </w:p>
-    <w:p>
-      <w:pPr>
-        <w:rPr>
-          <w:rStyle w:val="SubtleEmphasis"/>
-          <w:i w:val="0"/>
-        </w:rPr>
-      </w:pPr>
-      <w:r>
-        <w:rPr>
-          <w:rStyle w:val="SubtleEmphasis"/>
-        </w:rPr>
-        <w:t xml:space="preserve">Associated Classes: </w:t>
       </w:r>
       <w:r>
         <w:rPr>
           <w:rStyle w:val="SubtleEmphasis"/>
           <w:b/>
         </w:rPr>
-        <w:t xml:space="preserve">Population, DesiredPopulationComposition, </w:t>
-      </w:r>
-      <w:proofErr w:type="spellStart"/>
-      <w:r>
-        <w:rPr>
-          <w:rStyle w:val="SubtleEmphasis"/>
-          <w:b/>
-        </w:rPr>
-        <w:t>EventRateTables</w:t>
-      </w:r>
-      <w:proofErr w:type="spellEnd"/>
-      <w:r>
-        <w:rPr>
-          <w:rStyle w:val="SubtleEmphasis"/>
-          <w:b/>
-        </w:rPr>
-        <w:t xml:space="preserve">, </w:t>
-      </w:r>
-      <w:proofErr w:type="spellStart"/>
-      <w:r>
-        <w:rPr>
-          <w:rStyle w:val="SubtleEmphasis"/>
-          <w:b/>
-        </w:rPr>
-        <w:t>IPopulation</w:t>
-      </w:r>
-      <w:proofErr w:type="spellEnd"/>
-      <w:r>
-        <w:rPr>
-          <w:rStyle w:val="SubtleEmphasis"/>
-          <w:b/>
-        </w:rPr>
-        <w:t xml:space="preserve">, </w:t>
-      </w:r>
-      <w:proofErr w:type="spellStart"/>
-      <w:r>
-        <w:rPr>
-          <w:rStyle w:val="SubtleEmphasis"/>
-          <w:b/>
-        </w:rPr>
-        <w:t>IPerson</w:t>
-      </w:r>
-      <w:proofErr w:type="spellEnd"/>
-      <w:r>
-        <w:rPr>
-          <w:rStyle w:val="SubtleEmphasis"/>
-          <w:b/>
-        </w:rPr>
-        <w:t xml:space="preserve">, </w:t>
-      </w:r>
-      <w:proofErr w:type="spellStart"/>
-      <w:r>
-        <w:rPr>
-          <w:rStyle w:val="SubtleEmphasis"/>
-          <w:b/>
-        </w:rPr>
-        <w:t>IPartnership</w:t>
-      </w:r>
-      <w:proofErr w:type="spellEnd"/>
-    </w:p>
-    <w:p>
-      <w:pPr>
-        <w:rPr>
-          <w:rStyle w:val="SubtleEmphasis"/>
-          <w:i w:val="0"/>
-        </w:rPr>
-      </w:pPr>
-    </w:p>
-    <w:p>
-      <w:r>
-        <w:t xml:space="preserve">In the process of generating the simulated population calls are made to the DesiredPopulationComposition </w:t>
-      </w:r>
-      <w:r>
-        <w:t>to access data about the rates and proportions that modelled events should occur to the generated population.</w:t>
+        <w:t>, GeneratedPopulationComposition</w:t>
       </w:r>
     </w:p>
     <w:p/>
     <w:p>
       <w:r>
-        <w:t>The simulation approach is to be able to define cohorts within each year of the simulation and then to apply to each cohort the number of events as specified by the DesiredPopulationComposition.</w:t>
+        <w:t xml:space="preserve">Once a population has been generated we need to place it into a form that allows for comparative analysis. This is done by passing the Population to the </w:t>
+      </w:r>
+      <w:r>
+        <w:t>GeneratedPopulationCompositionFactory</w:t>
+      </w:r>
+      <w:r>
+        <w:t xml:space="preserve"> that produces a GeneratedPopulationComposition object. The </w:t>
+      </w:r>
+      <w:r>
+        <w:t>GeneratedPopulationComposition</w:t>
+      </w:r>
+      <w:r>
+        <w:t xml:space="preserve"> also implements the StatisticalTables interface like the </w:t>
+      </w:r>
+      <w:r>
+        <w:t>DesiredPopulationComposition</w:t>
+      </w:r>
+      <w:r>
+        <w:t xml:space="preserve"> class and thus allows for statistical </w:t>
+      </w:r>
+      <w:r>
+        <w:t>comparisons</w:t>
+      </w:r>
+      <w:r>
+        <w:t xml:space="preserve"> of the two to be made, this is outlined in section </w:t>
+      </w:r>
+      <w:r>
+        <w:fldChar w:fldCharType="begin"/>
+      </w:r>
+      <w:r>
+        <w:instrText xml:space="preserve"> REF _Ref445305495 \r \h </w:instrText>
+      </w:r>
+      <w:r>
+        <w:fldChar w:fldCharType="separate"/>
+      </w:r>
+      <w:r>
+        <w:t>1.5</w:t>
+      </w:r>
+      <w:r>
+        <w:fldChar w:fldCharType="end"/>
+      </w:r>
+      <w:r>
+        <w:t>.</w:t>
       </w:r>
     </w:p>
     <w:p/>
     <w:p>
-      <w:pPr>
-        <w:pStyle w:val="Heading2"/>
-      </w:pPr>
-      <w:bookmarkStart w:id="4" w:name="_Toc445305696"/>
-      <w:r>
-        <w:t>Deriving Generated Population Composition</w:t>
-      </w:r>
-      <w:bookmarkEnd w:id="4"/>
-    </w:p>
-    <w:p>
-      <w:pPr>
-        <w:rPr>
-          <w:rStyle w:val="SubtleEmphasis"/>
-          <w:b/>
-        </w:rPr>
-      </w:pPr>
-      <w:r>
-        <w:rPr>
-          <w:rStyle w:val="SubtleEmphasis"/>
-        </w:rPr>
-        <w:t>Associated</w:t>
-      </w:r>
-      <w:bookmarkStart w:id="5" w:name="_GoBack"/>
-      <w:bookmarkEnd w:id="5"/>
-      <w:r>
-        <w:rPr>
-          <w:rStyle w:val="SubtleEmphasis"/>
-        </w:rPr>
-        <w:t xml:space="preserve"> classes: </w:t>
-      </w:r>
-      <w:r>
-        <w:rPr>
-          <w:rStyle w:val="SubtleEmphasis"/>
-          <w:b/>
-        </w:rPr>
-        <w:t xml:space="preserve">Population, </w:t>
-      </w:r>
-      <w:proofErr w:type="spellStart"/>
-      <w:r>
-        <w:rPr>
-          <w:rStyle w:val="SubtleEmphasis"/>
-          <w:b/>
-        </w:rPr>
-        <w:t>GeneratedPopulationCompositionFactory</w:t>
-      </w:r>
-      <w:proofErr w:type="spellEnd"/>
-      <w:r>
-        <w:rPr>
-          <w:rStyle w:val="SubtleEmphasis"/>
-          <w:b/>
-        </w:rPr>
-        <w:t xml:space="preserve">, </w:t>
-      </w:r>
-      <w:proofErr w:type="spellStart"/>
-      <w:r>
-        <w:rPr>
-          <w:rStyle w:val="SubtleEmphasis"/>
-          <w:b/>
-        </w:rPr>
-        <w:t>StatisticalTables</w:t>
-      </w:r>
-      <w:proofErr w:type="spellEnd"/>
-    </w:p>
-    <w:p/>
-    <w:p>
-      <w:r>
-        <w:t xml:space="preserve">Once a population has been generated we need to place it into a form that allows for comparative analysis. This is done by passing the Population to the </w:t>
-      </w:r>
-      <w:proofErr w:type="spellStart"/>
-      <w:r>
-        <w:t>GeneratedPopulationCompilationFactory</w:t>
-      </w:r>
-      <w:proofErr w:type="spellEnd"/>
-      <w:r>
-        <w:t xml:space="preserve"> that produces a </w:t>
-      </w:r>
-      <w:proofErr w:type="spellStart"/>
+      <w:r>
+        <w:t xml:space="preserve">The process of creating the </w:t>
+      </w:r>
       <w:r>
         <w:t>GeneratedPopulationComposition</w:t>
       </w:r>
-      <w:proofErr w:type="spellEnd"/>
-      <w:r>
-        <w:t xml:space="preserve"> object. The </w:t>
-      </w:r>
-      <w:proofErr w:type="spellStart"/>
-      <w:r>
-        <w:t>GeneratedPopulationCompostion</w:t>
-      </w:r>
-      <w:proofErr w:type="spellEnd"/>
-      <w:r>
-        <w:t xml:space="preserve"> also implements the </w:t>
-      </w:r>
-      <w:proofErr w:type="spellStart"/>
-      <w:r>
-        <w:t>StatisticalTables</w:t>
-      </w:r>
-      <w:proofErr w:type="spellEnd"/>
-      <w:r>
-        <w:t xml:space="preserve"> interface like the </w:t>
-      </w:r>
-      <w:proofErr w:type="spellStart"/>
-      <w:r>
-        <w:t>DesiredPopulationCompostion</w:t>
-      </w:r>
-      <w:proofErr w:type="spellEnd"/>
-      <w:r>
-        <w:t xml:space="preserve"> class and thus allows for statistical </w:t>
-      </w:r>
-      <w:r>
-        <w:t>comparisons</w:t>
-      </w:r>
-      <w:r>
-        <w:t xml:space="preserve"> of the two to be made, this is outlined in section </w:t>
-      </w:r>
-      <w:r>
-        <w:fldChar w:fldCharType="begin"/>
-      </w:r>
-      <w:r>
-        <w:instrText xml:space="preserve"> REF _Ref445305495 \r \h </w:instrText>
-      </w:r>
-      <w:r>
-        <w:fldChar w:fldCharType="separate"/>
-      </w:r>
-      <w:r>
-        <w:t>1.5</w:t>
-      </w:r>
-      <w:r>
-        <w:fldChar w:fldCharType="end"/>
-      </w:r>
-      <w:r>
-        <w:t>.</w:t>
-      </w:r>
-    </w:p>
-    <w:p/>
-    <w:p>
-      <w:r>
-        <w:t xml:space="preserve">The process of creating the </w:t>
-      </w:r>
-      <w:proofErr w:type="spellStart"/>
-      <w:r>
-        <w:t>GeneratedPopulationCompostion</w:t>
-      </w:r>
-      <w:proofErr w:type="spellEnd"/>
-      <w:r>
-        <w:t xml:space="preserve"> involves processing the generated population so as to create the summative data of the population as required by the </w:t>
-      </w:r>
-      <w:proofErr w:type="spellStart"/>
-      <w:r>
-        <w:t>StatisticalTables</w:t>
-      </w:r>
-      <w:proofErr w:type="spellEnd"/>
-      <w:r>
-        <w:t xml:space="preserve"> interface.</w:t>
+      <w:r>
+        <w:t xml:space="preserve"> involves processing the generated population so as to create the summative data of the population as required by the StatisticalTables interface.</w:t>
       </w:r>
     </w:p>
     <w:p/>
@@ -1416,7 +1302,7 @@
       <w:bookmarkStart w:id="6" w:name="_Ref445305495"/>
       <w:bookmarkStart w:id="7" w:name="_Ref445305496"/>
       <w:bookmarkStart w:id="8" w:name="_Ref445305497"/>
-      <w:bookmarkStart w:id="9" w:name="_Toc445305697"/>
+      <w:bookmarkStart w:id="9" w:name="_Toc445370691"/>
       <w:r>
         <w:t>Statistical Comparison of Desired and Generated Populations</w:t>
       </w:r>
@@ -1426,12 +1312,53 @@
       <w:bookmarkEnd w:id="9"/>
     </w:p>
     <w:p>
-      <w:r>
-        <w:t>info</w:t>
+      <w:pPr>
+        <w:rPr>
+          <w:rStyle w:val="SubtleEmphasis"/>
+          <w:b/>
+        </w:rPr>
+      </w:pPr>
+      <w:r>
+        <w:rPr>
+          <w:rStyle w:val="SubtleEmphasis"/>
+        </w:rPr>
+        <w:t xml:space="preserve">Associated classes: </w:t>
+      </w:r>
+      <w:r>
+        <w:rPr>
+          <w:rStyle w:val="SubtleEmphasis"/>
+          <w:b/>
+        </w:rPr>
+        <w:t>ComparativeAnalysis, KaplanMeierAnalysis, StatisticalTables, DesiredPopulationComposition, GeneratedPopulationComposition</w:t>
       </w:r>
     </w:p>
     <w:p/>
+    <w:p>
+      <w:r>
+        <w:t>As detailed in the overview, the aim for the model is that the generated population can be statistically verified as being significantly similar to the desired population.</w:t>
+      </w:r>
+    </w:p>
     <w:p/>
+    <w:p>
+      <w:r>
+        <w:t>The ComparativeAnalysis class coordinates the retrieval of the required data from the different population composition classes and then makes use of the assisting statistical classes to compare the collected data.</w:t>
+      </w:r>
+    </w:p>
+    <w:p/>
+    <w:p>
+      <w:r>
+        <w:t xml:space="preserve">For strict event based data that can be expressed in survivor table is compared using the </w:t>
+      </w:r>
+      <w:r>
+        <w:t>Kaplan</w:t>
+      </w:r>
+      <w:r>
+        <w:t xml:space="preserve"> Meier method (</w:t>
+      </w:r>
+      <w:r>
+        <w:t>Tierney et al., 2007; Kleinbaum &amp; Klein, 2006). The method compares the two survival curves and can be used to calculate a Hazard Ratio which compares the level of risk in the desired and generated populations which can be used to indicate the similarity of the two populations.</w:t>
+      </w:r>
+    </w:p>
     <w:p>
       <w:pPr>
         <w:pStyle w:val="Heading2"/>
@@ -1446,7 +1373,7 @@
         <w:pStyle w:val="Heading2"/>
       </w:pPr>
       <w:bookmarkStart w:id="10" w:name="_Ref445302528"/>
-      <w:bookmarkStart w:id="11" w:name="_Toc445305698"/>
+      <w:bookmarkStart w:id="11" w:name="_Toc445370692"/>
       <w:r>
         <w:t>Tables – Population Data Representation</w:t>
       </w:r>
@@ -1455,7 +1382,10 @@
     </w:p>
     <w:p>
       <w:r>
-        <w:t>Info</w:t>
+        <w:t>The han</w:t>
+      </w:r>
+      <w:r>
+        <w:t>dling of data in the model is a regular occurrence, therefore a table approach is provided. The tables can have either one or two look up variables. For example, in terms of death rates for men there is one look up variable, this being age. Whereas for marriage there are two look up variables, these been the age of the male and the age of the female. Example of the structuring of these tables and example tables for each event can be seen in the JavaDoc in the StatisticalTables interface.</w:t>
       </w:r>
       <w:r>
         <w:br w:type="page"/>
@@ -1465,12 +1395,183 @@
       <w:pPr>
         <w:pStyle w:val="Heading1"/>
       </w:pPr>
-      <w:bookmarkStart w:id="12" w:name="_Toc445305699"/>
+      <w:bookmarkStart w:id="12" w:name="_Toc445370693"/>
       <w:r>
         <w:t>Implementation Details</w:t>
       </w:r>
       <w:bookmarkEnd w:id="12"/>
     </w:p>
+    <w:p>
+      <w:pPr>
+        <w:jc w:val="left"/>
+        <w:rPr>
+          <w:rFonts w:asciiTheme="majorHAnsi" w:eastAsiaTheme="majorEastAsia" w:hAnsiTheme="majorHAnsi" w:cstheme="majorBidi"/>
+          <w:color w:val="767171" w:themeColor="background2" w:themeShade="80"/>
+          <w:sz w:val="32"/>
+          <w:szCs w:val="32"/>
+        </w:rPr>
+      </w:pPr>
+      <w:r>
+        <w:br w:type="page"/>
+      </w:r>
+    </w:p>
+    <w:p>
+      <w:pPr>
+        <w:pStyle w:val="Heading1"/>
+      </w:pPr>
+      <w:bookmarkStart w:id="13" w:name="_Toc445370694"/>
+      <w:r>
+        <w:t>References</w:t>
+      </w:r>
+      <w:bookmarkEnd w:id="13"/>
+    </w:p>
+    <w:p/>
+    <w:p>
+      <w:pPr>
+        <w:jc w:val="left"/>
+        <w:rPr>
+          <w:rFonts w:eastAsia="Times New Roman"/>
+          <w:lang w:val="en-GB" w:eastAsia="en-GB"/>
+        </w:rPr>
+      </w:pPr>
+      <w:r>
+        <w:rPr>
+          <w:rFonts w:ascii="Arial" w:eastAsia="Times New Roman" w:hAnsi="Arial" w:cs="Arial"/>
+          <w:color w:val="222222"/>
+          <w:sz w:val="20"/>
+          <w:szCs w:val="20"/>
+          <w:shd w:val="clear" w:color="auto" w:fill="FFFFFF"/>
+        </w:rPr>
+        <w:t>Kleinbaum, D. G., &amp; Klein, M. (2006).</w:t>
+      </w:r>
+      <w:r>
+        <w:rPr>
+          <w:rStyle w:val="apple-converted-space"/>
+          <w:rFonts w:ascii="Arial" w:eastAsia="Times New Roman" w:hAnsi="Arial" w:cs="Arial"/>
+          <w:color w:val="222222"/>
+          <w:sz w:val="20"/>
+          <w:szCs w:val="20"/>
+          <w:shd w:val="clear" w:color="auto" w:fill="FFFFFF"/>
+        </w:rPr>
+        <w:t> </w:t>
+      </w:r>
+      <w:r>
+        <w:rPr>
+          <w:rFonts w:ascii="Arial" w:eastAsia="Times New Roman" w:hAnsi="Arial" w:cs="Arial"/>
+          <w:i/>
+          <w:iCs/>
+          <w:color w:val="222222"/>
+          <w:sz w:val="20"/>
+          <w:szCs w:val="20"/>
+          <w:shd w:val="clear" w:color="auto" w:fill="FFFFFF"/>
+        </w:rPr>
+        <w:t>Survival analysis: a self-learning text</w:t>
+      </w:r>
+      <w:r>
+        <w:rPr>
+          <w:rFonts w:ascii="Arial" w:eastAsia="Times New Roman" w:hAnsi="Arial" w:cs="Arial"/>
+          <w:color w:val="222222"/>
+          <w:sz w:val="20"/>
+          <w:szCs w:val="20"/>
+          <w:shd w:val="clear" w:color="auto" w:fill="FFFFFF"/>
+        </w:rPr>
+        <w:t>. Springer Science &amp; Business Media.</w:t>
+      </w:r>
+    </w:p>
+    <w:p>
+      <w:pPr>
+        <w:jc w:val="left"/>
+        <w:rPr>
+          <w:rFonts w:ascii="Arial" w:eastAsia="Times New Roman" w:hAnsi="Arial" w:cs="Arial"/>
+          <w:color w:val="222222"/>
+          <w:sz w:val="20"/>
+          <w:szCs w:val="20"/>
+          <w:shd w:val="clear" w:color="auto" w:fill="FFFFFF"/>
+          <w:lang w:val="en-GB" w:eastAsia="en-GB"/>
+        </w:rPr>
+      </w:pPr>
+      <w:r>
+        <w:rPr>
+          <w:rFonts w:ascii="Arial" w:eastAsia="Times New Roman" w:hAnsi="Arial" w:cs="Arial"/>
+          <w:color w:val="222222"/>
+          <w:sz w:val="20"/>
+          <w:szCs w:val="20"/>
+          <w:shd w:val="clear" w:color="auto" w:fill="FFFFFF"/>
+          <w:lang w:val="en-GB" w:eastAsia="en-GB"/>
+        </w:rPr>
+        <w:t xml:space="preserve"> </w:t>
+      </w:r>
+    </w:p>
+    <w:p>
+      <w:pPr>
+        <w:jc w:val="left"/>
+        <w:rPr>
+          <w:rFonts w:ascii="Times New Roman" w:eastAsia="Times New Roman" w:hAnsi="Times New Roman" w:cs="Times New Roman"/>
+          <w:lang w:val="en-GB" w:eastAsia="en-GB"/>
+        </w:rPr>
+      </w:pPr>
+      <w:r>
+        <w:rPr>
+          <w:rFonts w:ascii="Arial" w:eastAsia="Times New Roman" w:hAnsi="Arial" w:cs="Arial"/>
+          <w:color w:val="222222"/>
+          <w:sz w:val="20"/>
+          <w:szCs w:val="20"/>
+          <w:shd w:val="clear" w:color="auto" w:fill="FFFFFF"/>
+          <w:lang w:val="en-GB" w:eastAsia="en-GB"/>
+        </w:rPr>
+        <w:t>Tierney, J. F., Stewart, L. A., Ghersi, D., Burdett, S., &amp; Sydes, M. R. (2007). Practical methods for incorporating summary time-to-event data into meta-analysis. </w:t>
+      </w:r>
+      <w:r>
+        <w:rPr>
+          <w:rFonts w:ascii="Arial" w:eastAsia="Times New Roman" w:hAnsi="Arial" w:cs="Arial"/>
+          <w:i/>
+          <w:iCs/>
+          <w:color w:val="222222"/>
+          <w:sz w:val="20"/>
+          <w:szCs w:val="20"/>
+          <w:shd w:val="clear" w:color="auto" w:fill="FFFFFF"/>
+          <w:lang w:val="en-GB" w:eastAsia="en-GB"/>
+        </w:rPr>
+        <w:t>Trials</w:t>
+      </w:r>
+      <w:r>
+        <w:rPr>
+          <w:rFonts w:ascii="Arial" w:eastAsia="Times New Roman" w:hAnsi="Arial" w:cs="Arial"/>
+          <w:color w:val="222222"/>
+          <w:sz w:val="20"/>
+          <w:szCs w:val="20"/>
+          <w:shd w:val="clear" w:color="auto" w:fill="FFFFFF"/>
+          <w:lang w:val="en-GB" w:eastAsia="en-GB"/>
+        </w:rPr>
+        <w:t>, </w:t>
+      </w:r>
+      <w:r>
+        <w:rPr>
+          <w:rFonts w:ascii="Arial" w:eastAsia="Times New Roman" w:hAnsi="Arial" w:cs="Arial"/>
+          <w:i/>
+          <w:iCs/>
+          <w:color w:val="222222"/>
+          <w:sz w:val="20"/>
+          <w:szCs w:val="20"/>
+          <w:shd w:val="clear" w:color="auto" w:fill="FFFFFF"/>
+          <w:lang w:val="en-GB" w:eastAsia="en-GB"/>
+        </w:rPr>
+        <w:t>8</w:t>
+      </w:r>
+      <w:r>
+        <w:rPr>
+          <w:rFonts w:ascii="Arial" w:eastAsia="Times New Roman" w:hAnsi="Arial" w:cs="Arial"/>
+          <w:color w:val="222222"/>
+          <w:sz w:val="20"/>
+          <w:szCs w:val="20"/>
+          <w:shd w:val="clear" w:color="auto" w:fill="FFFFFF"/>
+          <w:lang w:val="en-GB" w:eastAsia="en-GB"/>
+        </w:rPr>
+        <w:t>(1), 16.</w:t>
+      </w:r>
+    </w:p>
+    <w:p/>
+    <w:p/>
     <w:sectPr>
       <w:pgSz w:w="11900" w:h="16840"/>
       <w:pgMar w:top="1440" w:right="1440" w:bottom="1440" w:left="1440" w:header="720" w:footer="720" w:gutter="0"/>
@@ -2917,13 +3018,10 @@
     <w:autoRedefine/>
     <w:uiPriority w:val="39"/>
     <w:unhideWhenUsed/>
-    <w:rsid w:val="003E150D"/>
+    <w:rsid w:val="00EA506B"/>
     <w:pPr>
       <w:spacing w:before="120"/>
     </w:pPr>
-    <w:rPr>
-      <w:b/>
-    </w:rPr>
   </w:style>
   <w:style w:type="paragraph" w:styleId="TOC2">
     <w:name w:val="toc 2"/>
@@ -2932,12 +3030,11 @@
     <w:autoRedefine/>
     <w:uiPriority w:val="39"/>
     <w:unhideWhenUsed/>
-    <w:rsid w:val="003E150D"/>
+    <w:rsid w:val="00EA506B"/>
     <w:pPr>
       <w:ind w:left="240"/>
     </w:pPr>
     <w:rPr>
-      <w:b/>
       <w:sz w:val="22"/>
       <w:szCs w:val="22"/>
     </w:rPr>
@@ -3084,613 +3181,12 @@
       <w:color w:val="404040" w:themeColor="text1" w:themeTint="BF"/>
     </w:rPr>
   </w:style>
+  <w:style w:type="character" w:customStyle="1" w:styleId="apple-converted-space">
+    <w:name w:val="apple-converted-space"/>
+    <w:basedOn w:val="DefaultParagraphFont"/>
+    <w:rsid w:val="00EA36AF"/>
+  </w:style>
 </w:styles>
-</file>
-
-<file path=word/glossary/document.xml><?xml version="1.0" encoding="utf-8"?>
-<w:glossaryDocument xmlns:wpc="http://schemas.microsoft.com/office/word/2010/wordprocessingCanvas" xmlns:mo="http://schemas.microsoft.com/office/mac/office/2008/main" xmlns:mc="http://schemas.openxmlformats.org/markup-compatibility/2006" xmlns:mv="urn:schemas-microsoft-com:mac:vml" xmlns:o="urn:schemas-microsoft-com:office:office" xmlns:r="http://schemas.openxmlformats.org/officeDocument/2006/relationships" xmlns:m="http://schemas.openxmlformats.org/officeDocument/2006/math" xmlns:v="urn:schemas-microsoft-com:vml" xmlns:wp14="http://schemas.microsoft.com/office/word/2010/wordprocessingDrawing" xmlns:wp="http://schemas.openxmlformats.org/drawingml/2006/wordprocessingDrawing" xmlns:w10="urn:schemas-microsoft-com:office:word" xmlns:w="http://schemas.openxmlformats.org/wordprocessingml/2006/main" xmlns:w14="http://schemas.microsoft.com/office/word/2010/wordml" xmlns:w15="http://schemas.microsoft.com/office/word/2012/wordml" xmlns:wpg="http://schemas.microsoft.com/office/word/2010/wordprocessingGroup" xmlns:wpi="http://schemas.microsoft.com/office/word/2010/wordprocessingInk" xmlns:wne="http://schemas.microsoft.com/office/word/2006/wordml" xmlns:wps="http://schemas.microsoft.com/office/word/2010/wordprocessingShape" mc:Ignorable="w14 w15 wp14"/>
-</file>
-
-<file path=word/glossary/fontTable.xml><?xml version="1.0" encoding="utf-8"?>
-<w:fonts xmlns:mc="http://schemas.openxmlformats.org/markup-compatibility/2006" xmlns:r="http://schemas.openxmlformats.org/officeDocument/2006/relationships" xmlns:w="http://schemas.openxmlformats.org/wordprocessingml/2006/main" xmlns:w14="http://schemas.microsoft.com/office/word/2010/wordml" xmlns:w15="http://schemas.microsoft.com/office/word/2012/wordml" mc:Ignorable="w14 w15">
-  <w:font w:name="Symbol">
-    <w:panose1 w:val="00000000000000000000"/>
-    <w:charset w:val="02"/>
-    <w:family w:val="auto"/>
-    <w:pitch w:val="variable"/>
-    <w:sig w:usb0="00000000" w:usb1="10000000" w:usb2="00000000" w:usb3="00000000" w:csb0="80000000" w:csb1="00000000"/>
-  </w:font>
-  <w:font w:name="Times New Roman">
-    <w:panose1 w:val="02020603050405020304"/>
-    <w:charset w:val="00"/>
-    <w:family w:val="auto"/>
-    <w:pitch w:val="variable"/>
-    <w:sig w:usb0="E0002AEF" w:usb1="C0007841" w:usb2="00000009" w:usb3="00000000" w:csb0="000001FF" w:csb1="00000000"/>
-  </w:font>
-  <w:font w:name="Courier New">
-    <w:panose1 w:val="02070309020205020404"/>
-    <w:charset w:val="00"/>
-    <w:family w:val="auto"/>
-    <w:pitch w:val="variable"/>
-    <w:sig w:usb0="E0002AFF" w:usb1="C0007843" w:usb2="00000009" w:usb3="00000000" w:csb0="000001FF" w:csb1="00000000"/>
-  </w:font>
-  <w:font w:name="Wingdings">
-    <w:panose1 w:val="05000000000000000000"/>
-    <w:charset w:val="02"/>
-    <w:family w:val="auto"/>
-    <w:pitch w:val="variable"/>
-    <w:sig w:usb0="00000000" w:usb1="10000000" w:usb2="00000000" w:usb3="00000000" w:csb0="80000000" w:csb1="00000000"/>
-  </w:font>
-  <w:font w:name="Calibri">
-    <w:panose1 w:val="020F0502020204030204"/>
-    <w:charset w:val="00"/>
-    <w:family w:val="auto"/>
-    <w:pitch w:val="variable"/>
-    <w:sig w:usb0="E00002FF" w:usb1="4000ACFF" w:usb2="00000001" w:usb3="00000000" w:csb0="0000019F" w:csb1="00000000"/>
-  </w:font>
-  <w:font w:name="Calibri Light">
-    <w:panose1 w:val="020F0302020204030204"/>
-    <w:charset w:val="00"/>
-    <w:family w:val="auto"/>
-    <w:pitch w:val="variable"/>
-    <w:sig w:usb0="A00002EF" w:usb1="4000207B" w:usb2="00000000" w:usb3="00000000" w:csb0="0000019F" w:csb1="00000000"/>
-  </w:font>
-  <w:font w:name="Arial">
-    <w:panose1 w:val="020B0604020202020204"/>
-    <w:charset w:val="00"/>
-    <w:family w:val="auto"/>
-    <w:pitch w:val="variable"/>
-    <w:sig w:usb0="E0002AFF" w:usb1="C0007843" w:usb2="00000009" w:usb3="00000000" w:csb0="000001FF" w:csb1="00000000"/>
-  </w:font>
-</w:fonts>
-</file>
-
-<file path=word/glossary/settings.xml><?xml version="1.0" encoding="utf-8"?>
-<w:settings xmlns:mc="http://schemas.openxmlformats.org/markup-compatibility/2006" xmlns:o="urn:schemas-microsoft-com:office:office" xmlns:r="http://schemas.openxmlformats.org/officeDocument/2006/relationships" xmlns:m="http://schemas.openxmlformats.org/officeDocument/2006/math" xmlns:v="urn:schemas-microsoft-com:vml" xmlns:w10="urn:schemas-microsoft-com:office:word" xmlns:w="http://schemas.openxmlformats.org/wordprocessingml/2006/main" xmlns:w14="http://schemas.microsoft.com/office/word/2010/wordml" xmlns:w15="http://schemas.microsoft.com/office/word/2012/wordml" xmlns:sl="http://schemas.openxmlformats.org/schemaLibrary/2006/main" mc:Ignorable="w14 w15">
-  <w:view w:val="normal"/>
-  <w:defaultTabStop w:val="720"/>
-  <w:characterSpacingControl w:val="doNotCompress"/>
-  <w:compat>
-    <w:useFELayout/>
-    <w:compatSetting w:name="compatibilityMode" w:uri="http://schemas.microsoft.com/office/word" w:val="15"/>
-    <w:compatSetting w:name="overrideTableStyleFontSizeAndJustification" w:uri="http://schemas.microsoft.com/office/word" w:val="1"/>
-    <w:compatSetting w:name="enableOpenTypeFeatures" w:uri="http://schemas.microsoft.com/office/word" w:val="1"/>
-    <w:compatSetting w:name="doNotFlipMirrorIndents" w:uri="http://schemas.microsoft.com/office/word" w:val="1"/>
-    <w:compatSetting w:name="differentiateMultirowTableHeaders" w:uri="http://schemas.microsoft.com/office/word" w:val="1"/>
-  </w:compat>
-  <w:rsids>
-    <w:rsidRoot w:val="00457202"/>
-    <w:rsid w:val="00457202"/>
-    <w:rsid w:val="00BF19D4"/>
-  </w:rsids>
-  <m:mathPr>
-    <m:mathFont m:val="Cambria Math"/>
-    <m:brkBin m:val="before"/>
-    <m:brkBinSub m:val="--"/>
-    <m:smallFrac m:val="0"/>
-    <m:dispDef/>
-    <m:lMargin m:val="0"/>
-    <m:rMargin m:val="0"/>
-    <m:defJc m:val="centerGroup"/>
-    <m:wrapIndent m:val="1440"/>
-    <m:intLim m:val="subSup"/>
-    <m:naryLim m:val="undOvr"/>
-  </m:mathPr>
-  <w:themeFontLang w:val="en-GB"/>
-  <w:clrSchemeMapping w:bg1="light1" w:t1="dark1" w:bg2="light2" w:t2="dark2" w:accent1="accent1" w:accent2="accent2" w:accent3="accent3" w:accent4="accent4" w:accent5="accent5" w:accent6="accent6" w:hyperlink="hyperlink" w:followedHyperlink="followedHyperlink"/>
-  <w:decimalSymbol w:val="."/>
-  <w:listSeparator w:val=","/>
-  <w15:chartTrackingRefBased/>
-</w:settings>
-</file>
-
-<file path=word/glossary/styles.xml><?xml version="1.0" encoding="utf-8"?>
-<w:styles xmlns:mc="http://schemas.openxmlformats.org/markup-compatibility/2006" xmlns:r="http://schemas.openxmlformats.org/officeDocument/2006/relationships" xmlns:w="http://schemas.openxmlformats.org/wordprocessingml/2006/main" xmlns:w14="http://schemas.microsoft.com/office/word/2010/wordml" xmlns:w15="http://schemas.microsoft.com/office/word/2012/wordml" mc:Ignorable="w14 w15">
-  <w:docDefaults>
-    <w:rPrDefault>
-      <w:rPr>
-        <w:rFonts w:asciiTheme="minorHAnsi" w:eastAsiaTheme="minorEastAsia" w:hAnsiTheme="minorHAnsi" w:cstheme="minorBidi"/>
-        <w:sz w:val="24"/>
-        <w:szCs w:val="24"/>
-        <w:lang w:val="en-GB" w:eastAsia="en-GB" w:bidi="ar-SA"/>
-      </w:rPr>
-    </w:rPrDefault>
-    <w:pPrDefault/>
-  </w:docDefaults>
-  <w:latentStyles w:defLockedState="0" w:defUIPriority="99" w:defSemiHidden="0" w:defUnhideWhenUsed="0" w:defQFormat="0" w:count="380">
-    <w:lsdException w:name="Normal" w:uiPriority="0" w:qFormat="1"/>
-    <w:lsdException w:name="heading 1" w:uiPriority="9" w:qFormat="1"/>
-    <w:lsdException w:name="heading 2" w:semiHidden="1" w:uiPriority="9" w:unhideWhenUsed="1" w:qFormat="1"/>
-    <w:lsdException w:name="heading 3" w:semiHidden="1" w:uiPriority="9" w:unhideWhenUsed="1" w:qFormat="1"/>
-    <w:lsdException w:name="heading 4" w:semiHidden="1" w:uiPriority="9" w:unhideWhenUsed="1" w:qFormat="1"/>
-    <w:lsdException w:name="heading 5" w:semiHidden="1" w:uiPriority="9" w:unhideWhenUsed="1" w:qFormat="1"/>
-    <w:lsdException w:name="heading 6" w:semiHidden="1" w:uiPriority="9" w:unhideWhenUsed="1" w:qFormat="1"/>
-    <w:lsdException w:name="heading 7" w:semiHidden="1" w:uiPriority="9" w:unhideWhenUsed="1" w:qFormat="1"/>
-    <w:lsdException w:name="heading 8" w:semiHidden="1" w:uiPriority="9" w:unhideWhenUsed="1" w:qFormat="1"/>
-    <w:lsdException w:name="heading 9" w:semiHidden="1" w:uiPriority="9" w:unhideWhenUsed="1" w:qFormat="1"/>
-    <w:lsdException w:name="index 1" w:semiHidden="1" w:unhideWhenUsed="1"/>
-    <w:lsdException w:name="index 2" w:semiHidden="1" w:unhideWhenUsed="1"/>
-    <w:lsdException w:name="index 3" w:semiHidden="1" w:unhideWhenUsed="1"/>
-    <w:lsdException w:name="index 4" w:semiHidden="1" w:unhideWhenUsed="1"/>
-    <w:lsdException w:name="index 5" w:semiHidden="1" w:unhideWhenUsed="1"/>
-    <w:lsdException w:name="index 6" w:semiHidden="1" w:unhideWhenUsed="1"/>
-    <w:lsdException w:name="index 7" w:semiHidden="1" w:unhideWhenUsed="1"/>
-    <w:lsdException w:name="index 8" w:semiHidden="1" w:unhideWhenUsed="1"/>
-    <w:lsdException w:name="index 9" w:semiHidden="1" w:unhideWhenUsed="1"/>
-    <w:lsdException w:name="toc 1" w:semiHidden="1" w:uiPriority="39" w:unhideWhenUsed="1"/>
-    <w:lsdException w:name="toc 2" w:semiHidden="1" w:uiPriority="39" w:unhideWhenUsed="1"/>
-    <w:lsdException w:name="toc 3" w:semiHidden="1" w:uiPriority="39" w:unhideWhenUsed="1"/>
-    <w:lsdException w:name="toc 4" w:semiHidden="1" w:uiPriority="39" w:unhideWhenUsed="1"/>
-    <w:lsdException w:name="toc 5" w:semiHidden="1" w:uiPriority="39" w:unhideWhenUsed="1"/>
-    <w:lsdException w:name="toc 6" w:semiHidden="1" w:uiPriority="39" w:unhideWhenUsed="1"/>
-    <w:lsdException w:name="toc 7" w:semiHidden="1" w:uiPriority="39" w:unhideWhenUsed="1"/>
-    <w:lsdException w:name="toc 8" w:semiHidden="1" w:uiPriority="39" w:unhideWhenUsed="1"/>
-    <w:lsdException w:name="toc 9" w:semiHidden="1" w:uiPriority="39" w:unhideWhenUsed="1"/>
-    <w:lsdException w:name="Normal Indent" w:semiHidden="1" w:unhideWhenUsed="1"/>
-    <w:lsdException w:name="footnote text" w:semiHidden="1" w:unhideWhenUsed="1"/>
-    <w:lsdException w:name="annotation text" w:semiHidden="1" w:unhideWhenUsed="1"/>
-    <w:lsdException w:name="header" w:semiHidden="1" w:unhideWhenUsed="1"/>
-    <w:lsdException w:name="footer" w:semiHidden="1" w:unhideWhenUsed="1"/>
-    <w:lsdException w:name="index heading" w:semiHidden="1" w:unhideWhenUsed="1"/>
-    <w:lsdException w:name="caption" w:semiHidden="1" w:uiPriority="35" w:unhideWhenUsed="1" w:qFormat="1"/>
-    <w:lsdException w:name="table of figures" w:semiHidden="1" w:unhideWhenUsed="1"/>
-    <w:lsdException w:name="envelope address" w:semiHidden="1" w:unhideWhenUsed="1"/>
-    <w:lsdException w:name="envelope return" w:semiHidden="1" w:unhideWhenUsed="1"/>
-    <w:lsdException w:name="footnote reference" w:semiHidden="1" w:unhideWhenUsed="1"/>
-    <w:lsdException w:name="annotation reference" w:semiHidden="1" w:unhideWhenUsed="1"/>
-    <w:lsdException w:name="line number" w:semiHidden="1" w:unhideWhenUsed="1"/>
-    <w:lsdException w:name="page number" w:semiHidden="1" w:unhideWhenUsed="1"/>
-    <w:lsdException w:name="endnote reference" w:semiHidden="1" w:unhideWhenUsed="1"/>
-    <w:lsdException w:name="endnote text" w:semiHidden="1" w:unhideWhenUsed="1"/>
-    <w:lsdException w:name="table of authorities" w:semiHidden="1" w:unhideWhenUsed="1"/>
-    <w:lsdException w:name="macro" w:semiHidden="1" w:unhideWhenUsed="1"/>
-    <w:lsdException w:name="toa heading" w:semiHidden="1" w:unhideWhenUsed="1"/>
-    <w:lsdException w:name="List" w:semiHidden="1" w:unhideWhenUsed="1"/>
-    <w:lsdException w:name="List Bullet" w:semiHidden="1" w:unhideWhenUsed="1"/>
-    <w:lsdException w:name="List Number" w:semiHidden="1" w:unhideWhenUsed="1"/>
-    <w:lsdException w:name="List 2" w:semiHidden="1" w:unhideWhenUsed="1"/>
-    <w:lsdException w:name="List 3" w:semiHidden="1" w:unhideWhenUsed="1"/>
-    <w:lsdException w:name="List 4" w:semiHidden="1" w:unhideWhenUsed="1"/>
-    <w:lsdException w:name="List 5" w:semiHidden="1" w:unhideWhenUsed="1"/>
-    <w:lsdException w:name="List Bullet 2" w:semiHidden="1" w:unhideWhenUsed="1"/>
-    <w:lsdException w:name="List Bullet 3" w:semiHidden="1" w:unhideWhenUsed="1"/>
-    <w:lsdException w:name="List Bullet 4" w:semiHidden="1" w:unhideWhenUsed="1"/>
-    <w:lsdException w:name="List Bullet 5" w:semiHidden="1" w:unhideWhenUsed="1"/>
-    <w:lsdException w:name="List Number 2" w:semiHidden="1" w:unhideWhenUsed="1"/>
-    <w:lsdException w:name="List Number 3" w:semiHidden="1" w:unhideWhenUsed="1"/>
-    <w:lsdException w:name="List Number 4" w:semiHidden="1" w:unhideWhenUsed="1"/>
-    <w:lsdException w:name="List Number 5" w:semiHidden="1" w:unhideWhenUsed="1"/>
-    <w:lsdException w:name="Title" w:uiPriority="10" w:qFormat="1"/>
-    <w:lsdException w:name="Closing" w:semiHidden="1" w:unhideWhenUsed="1"/>
-    <w:lsdException w:name="Signature" w:semiHidden="1" w:unhideWhenUsed="1"/>
-    <w:lsdException w:name="Default Paragraph Font" w:semiHidden="1" w:uiPriority="1" w:unhideWhenUsed="1"/>
-    <w:lsdException w:name="Body Text" w:semiHidden="1" w:unhideWhenUsed="1"/>
-    <w:lsdException w:name="Body Text Indent" w:semiHidden="1" w:unhideWhenUsed="1"/>
-    <w:lsdException w:name="List Continue" w:semiHidden="1" w:unhideWhenUsed="1"/>
-    <w:lsdException w:name="List Continue 2" w:semiHidden="1" w:unhideWhenUsed="1"/>
-    <w:lsdException w:name="List Continue 3" w:semiHidden="1" w:unhideWhenUsed="1"/>
-    <w:lsdException w:name="List Continue 4" w:semiHidden="1" w:unhideWhenUsed="1"/>
-    <w:lsdException w:name="List Continue 5" w:semiHidden="1" w:unhideWhenUsed="1"/>
-    <w:lsdException w:name="Message Header" w:semiHidden="1" w:unhideWhenUsed="1"/>
-    <w:lsdException w:name="Subtitle" w:uiPriority="11" w:qFormat="1"/>
-    <w:lsdException w:name="Salutation" w:semiHidden="1" w:unhideWhenUsed="1"/>
-    <w:lsdException w:name="Date" w:semiHidden="1" w:unhideWhenUsed="1"/>
-    <w:lsdException w:name="Body Text First Indent" w:semiHidden="1" w:unhideWhenUsed="1"/>
-    <w:lsdException w:name="Body Text First Indent 2" w:semiHidden="1" w:unhideWhenUsed="1"/>
-    <w:lsdException w:name="Note Heading" w:semiHidden="1" w:unhideWhenUsed="1"/>
-    <w:lsdException w:name="Body Text 2" w:semiHidden="1" w:unhideWhenUsed="1"/>
-    <w:lsdException w:name="Body Text 3" w:semiHidden="1" w:unhideWhenUsed="1"/>
-    <w:lsdException w:name="Body Text Indent 2" w:semiHidden="1" w:unhideWhenUsed="1"/>
-    <w:lsdException w:name="Body Text Indent 3" w:semiHidden="1" w:unhideWhenUsed="1"/>
-    <w:lsdException w:name="Block Text" w:semiHidden="1" w:unhideWhenUsed="1"/>
-    <w:lsdException w:name="Hyperlink" w:semiHidden="1" w:unhideWhenUsed="1"/>
-    <w:lsdException w:name="FollowedHyperlink" w:semiHidden="1" w:unhideWhenUsed="1"/>
-    <w:lsdException w:name="Strong" w:uiPriority="22" w:qFormat="1"/>
-    <w:lsdException w:name="Emphasis" w:uiPriority="20" w:qFormat="1"/>
-    <w:lsdException w:name="Document Map" w:semiHidden="1" w:unhideWhenUsed="1"/>
-    <w:lsdException w:name="Plain Text" w:semiHidden="1" w:unhideWhenUsed="1"/>
-    <w:lsdException w:name="E-mail Signature" w:semiHidden="1" w:unhideWhenUsed="1"/>
-    <w:lsdException w:name="HTML Top of Form" w:semiHidden="1" w:unhideWhenUsed="1"/>
-    <w:lsdException w:name="HTML Bottom of Form" w:semiHidden="1" w:unhideWhenUsed="1"/>
-    <w:lsdException w:name="Normal (Web)" w:semiHidden="1" w:unhideWhenUsed="1"/>
-    <w:lsdException w:name="HTML Acronym" w:semiHidden="1" w:unhideWhenUsed="1"/>
-    <w:lsdException w:name="HTML Address" w:semiHidden="1" w:unhideWhenUsed="1"/>
-    <w:lsdException w:name="HTML Cite" w:semiHidden="1" w:unhideWhenUsed="1"/>
-    <w:lsdException w:name="HTML Code" w:semiHidden="1" w:unhideWhenUsed="1"/>
-    <w:lsdException w:name="HTML Definition" w:semiHidden="1" w:unhideWhenUsed="1"/>
-    <w:lsdException w:name="HTML Keyboard" w:semiHidden="1" w:unhideWhenUsed="1"/>
-    <w:lsdException w:name="HTML Preformatted" w:semiHidden="1" w:unhideWhenUsed="1"/>
-    <w:lsdException w:name="HTML Sample" w:semiHidden="1" w:unhideWhenUsed="1"/>
-    <w:lsdException w:name="HTML Typewriter" w:semiHidden="1" w:unhideWhenUsed="1"/>
-    <w:lsdException w:name="HTML Variable" w:semiHidden="1" w:unhideWhenUsed="1"/>
-    <w:lsdException w:name="Normal Table" w:semiHidden="1" w:unhideWhenUsed="1"/>
-    <w:lsdException w:name="annotation subject" w:semiHidden="1" w:unhideWhenUsed="1"/>
-    <w:lsdException w:name="No List" w:semiHidden="1" w:unhideWhenUsed="1"/>
-    <w:lsdException w:name="Outline List 1" w:semiHidden="1" w:unhideWhenUsed="1"/>
-    <w:lsdException w:name="Outline List 2" w:semiHidden="1" w:unhideWhenUsed="1"/>
-    <w:lsdException w:name="Outline List 3" w:semiHidden="1" w:unhideWhenUsed="1"/>
-    <w:lsdException w:name="Table Simple 1" w:semiHidden="1" w:unhideWhenUsed="1"/>
-    <w:lsdException w:name="Table Simple 2" w:semiHidden="1" w:unhideWhenUsed="1"/>
-    <w:lsdException w:name="Table Simple 3" w:semiHidden="1" w:unhideWhenUsed="1"/>
-    <w:lsdException w:name="Table Classic 1" w:semiHidden="1" w:unhideWhenUsed="1"/>
-    <w:lsdException w:name="Table Classic 2" w:semiHidden="1" w:unhideWhenUsed="1"/>
-    <w:lsdException w:name="Table Classic 3" w:semiHidden="1" w:unhideWhenUsed="1"/>
-    <w:lsdException w:name="Table Classic 4" w:semiHidden="1" w:unhideWhenUsed="1"/>
-    <w:lsdException w:name="Table Colorful 1" w:semiHidden="1" w:unhideWhenUsed="1"/>
-    <w:lsdException w:name="Table Colorful 2" w:semiHidden="1" w:unhideWhenUsed="1"/>
-    <w:lsdException w:name="Table Colorful 3" w:semiHidden="1" w:unhideWhenUsed="1"/>
-    <w:lsdException w:name="Table Columns 1" w:semiHidden="1" w:unhideWhenUsed="1"/>
-    <w:lsdException w:name="Table Columns 2" w:semiHidden="1" w:unhideWhenUsed="1"/>
-    <w:lsdException w:name="Table Columns 3" w:semiHidden="1" w:unhideWhenUsed="1"/>
-    <w:lsdException w:name="Table Columns 4" w:semiHidden="1" w:unhideWhenUsed="1"/>
-    <w:lsdException w:name="Table Columns 5" w:semiHidden="1" w:unhideWhenUsed="1"/>
-    <w:lsdException w:name="Table Grid 1" w:semiHidden="1" w:unhideWhenUsed="1"/>
-    <w:lsdException w:name="Table Grid 2" w:semiHidden="1" w:unhideWhenUsed="1"/>
-    <w:lsdException w:name="Table Grid 3" w:semiHidden="1" w:unhideWhenUsed="1"/>
-    <w:lsdException w:name="Table Grid 4" w:semiHidden="1" w:unhideWhenUsed="1"/>
-    <w:lsdException w:name="Table Grid 5" w:semiHidden="1" w:unhideWhenUsed="1"/>
-    <w:lsdException w:name="Table Grid 6" w:semiHidden="1" w:unhideWhenUsed="1"/>
-    <w:lsdException w:name="Table Grid 7" w:semiHidden="1" w:unhideWhenUsed="1"/>
-    <w:lsdException w:name="Table Grid 8" w:semiHidden="1" w:unhideWhenUsed="1"/>
-    <w:lsdException w:name="Table List 1" w:semiHidden="1" w:unhideWhenUsed="1"/>
-    <w:lsdException w:name="Table List 2" w:semiHidden="1" w:unhideWhenUsed="1"/>
-    <w:lsdException w:name="Table List 3" w:semiHidden="1" w:unhideWhenUsed="1"/>
-    <w:lsdException w:name="Table List 4" w:semiHidden="1" w:unhideWhenUsed="1"/>
-    <w:lsdException w:name="Table List 5" w:semiHidden="1" w:unhideWhenUsed="1"/>
-    <w:lsdException w:name="Table List 6" w:semiHidden="1" w:unhideWhenUsed="1"/>
-    <w:lsdException w:name="Table List 7" w:semiHidden="1" w:unhideWhenUsed="1"/>
-    <w:lsdException w:name="Table List 8" w:semiHidden="1" w:unhideWhenUsed="1"/>
-    <w:lsdException w:name="Table 3D effects 1" w:semiHidden="1" w:unhideWhenUsed="1"/>
-    <w:lsdException w:name="Table 3D effects 2" w:semiHidden="1" w:unhideWhenUsed="1"/>
-    <w:lsdException w:name="Table 3D effects 3" w:semiHidden="1" w:unhideWhenUsed="1"/>
-    <w:lsdException w:name="Table Contemporary" w:semiHidden="1" w:unhideWhenUsed="1"/>
-    <w:lsdException w:name="Table Elegant" w:semiHidden="1" w:unhideWhenUsed="1"/>
-    <w:lsdException w:name="Table Professional" w:semiHidden="1" w:unhideWhenUsed="1"/>
-    <w:lsdException w:name="Table Subtle 1" w:semiHidden="1" w:unhideWhenUsed="1"/>
-    <w:lsdException w:name="Table Subtle 2" w:semiHidden="1" w:unhideWhenUsed="1"/>
-    <w:lsdException w:name="Table Web 1" w:semiHidden="1" w:unhideWhenUsed="1"/>
-    <w:lsdException w:name="Table Web 2" w:semiHidden="1" w:unhideWhenUsed="1"/>
-    <w:lsdException w:name="Table Web 3" w:semiHidden="1" w:unhideWhenUsed="1"/>
-    <w:lsdException w:name="Balloon Text" w:semiHidden="1" w:unhideWhenUsed="1"/>
-    <w:lsdException w:name="Table Grid" w:uiPriority="39"/>
-    <w:lsdException w:name="Table Theme" w:semiHidden="1" w:unhideWhenUsed="1"/>
-    <w:lsdException w:name="Note Level 1" w:semiHidden="1" w:unhideWhenUsed="1"/>
-    <w:lsdException w:name="Note Level 2" w:semiHidden="1" w:unhideWhenUsed="1"/>
-    <w:lsdException w:name="Note Level 3" w:semiHidden="1" w:unhideWhenUsed="1"/>
-    <w:lsdException w:name="Note Level 4" w:semiHidden="1" w:unhideWhenUsed="1"/>
-    <w:lsdException w:name="Note Level 5" w:semiHidden="1" w:unhideWhenUsed="1"/>
-    <w:lsdException w:name="Note Level 6" w:semiHidden="1" w:unhideWhenUsed="1"/>
-    <w:lsdException w:name="Note Level 7" w:semiHidden="1" w:unhideWhenUsed="1"/>
-    <w:lsdException w:name="Note Level 8" w:semiHidden="1" w:unhideWhenUsed="1"/>
-    <w:lsdException w:name="Note Level 9" w:semiHidden="1" w:unhideWhenUsed="1"/>
-    <w:lsdException w:name="Placeholder Text" w:semiHidden="1"/>
-    <w:lsdException w:name="No Spacing" w:uiPriority="1" w:qFormat="1"/>
-    <w:lsdException w:name="Light Shading" w:uiPriority="60"/>
-    <w:lsdException w:name="Light List" w:uiPriority="61"/>
-    <w:lsdException w:name="Light Grid" w:uiPriority="62"/>
-    <w:lsdException w:name="Medium Shading 1" w:uiPriority="63"/>
-    <w:lsdException w:name="Medium Shading 2" w:uiPriority="64"/>
-    <w:lsdException w:name="Medium List 1" w:uiPriority="65"/>
-    <w:lsdException w:name="Medium List 2" w:uiPriority="66"/>
-    <w:lsdException w:name="Medium Grid 1" w:uiPriority="67"/>
-    <w:lsdException w:name="Medium Grid 2" w:uiPriority="68"/>
-    <w:lsdException w:name="Medium Grid 3" w:uiPriority="69"/>
-    <w:lsdException w:name="Dark List" w:uiPriority="70"/>
-    <w:lsdException w:name="Colorful Shading" w:uiPriority="71"/>
-    <w:lsdException w:name="Colorful List" w:uiPriority="72"/>
-    <w:lsdException w:name="Colorful Grid" w:uiPriority="73"/>
-    <w:lsdException w:name="Light Shading Accent 1" w:uiPriority="60"/>
-    <w:lsdException w:name="Light List Accent 1" w:uiPriority="61"/>
-    <w:lsdException w:name="Light Grid Accent 1" w:uiPriority="62"/>
-    <w:lsdException w:name="Medium Shading 1 Accent 1" w:uiPriority="63"/>
-    <w:lsdException w:name="Medium Shading 2 Accent 1" w:uiPriority="64"/>
-    <w:lsdException w:name="Medium List 1 Accent 1" w:uiPriority="65"/>
-    <w:lsdException w:name="Revision" w:semiHidden="1"/>
-    <w:lsdException w:name="List Paragraph" w:uiPriority="34" w:qFormat="1"/>
-    <w:lsdException w:name="Quote" w:uiPriority="29" w:qFormat="1"/>
-    <w:lsdException w:name="Intense Quote" w:uiPriority="30" w:qFormat="1"/>
-    <w:lsdException w:name="Medium List 2 Accent 1" w:uiPriority="66"/>
-    <w:lsdException w:name="Medium Grid 1 Accent 1" w:uiPriority="67"/>
-    <w:lsdException w:name="Medium Grid 2 Accent 1" w:uiPriority="68"/>
-    <w:lsdException w:name="Medium Grid 3 Accent 1" w:uiPriority="69"/>
-    <w:lsdException w:name="Dark List Accent 1" w:uiPriority="70"/>
-    <w:lsdException w:name="Colorful Shading Accent 1" w:uiPriority="71"/>
-    <w:lsdException w:name="Colorful List Accent 1" w:uiPriority="72"/>
-    <w:lsdException w:name="Colorful Grid Accent 1" w:uiPriority="73"/>
-    <w:lsdException w:name="Light Shading Accent 2" w:uiPriority="60"/>
-    <w:lsdException w:name="Light List Accent 2" w:uiPriority="61"/>
-    <w:lsdException w:name="Light Grid Accent 2" w:uiPriority="62"/>
-    <w:lsdException w:name="Medium Shading 1 Accent 2" w:uiPriority="63"/>
-    <w:lsdException w:name="Medium Shading 2 Accent 2" w:uiPriority="64"/>
-    <w:lsdException w:name="Medium List 1 Accent 2" w:uiPriority="65"/>
-    <w:lsdException w:name="Medium List 2 Accent 2" w:uiPriority="66"/>
-    <w:lsdException w:name="Medium Grid 1 Accent 2" w:uiPriority="67"/>
-    <w:lsdException w:name="Medium Grid 2 Accent 2" w:uiPriority="68"/>
-    <w:lsdException w:name="Medium Grid 3 Accent 2" w:uiPriority="69"/>
-    <w:lsdException w:name="Dark List Accent 2" w:uiPriority="70"/>
-    <w:lsdException w:name="Colorful Shading Accent 2" w:uiPriority="71"/>
-    <w:lsdException w:name="Colorful List Accent 2" w:uiPriority="72"/>
-    <w:lsdException w:name="Colorful Grid Accent 2" w:uiPriority="73"/>
-    <w:lsdException w:name="Light Shading Accent 3" w:uiPriority="60"/>
-    <w:lsdException w:name="Light List Accent 3" w:uiPriority="61"/>
-    <w:lsdException w:name="Light Grid Accent 3" w:uiPriority="62"/>
-    <w:lsdException w:name="Medium Shading 1 Accent 3" w:uiPriority="63"/>
-    <w:lsdException w:name="Medium Shading 2 Accent 3" w:uiPriority="64"/>
-    <w:lsdException w:name="Medium List 1 Accent 3" w:uiPriority="65"/>
-    <w:lsdException w:name="Medium List 2 Accent 3" w:uiPriority="66"/>
-    <w:lsdException w:name="Medium Grid 1 Accent 3" w:uiPriority="67"/>
-    <w:lsdException w:name="Medium Grid 2 Accent 3" w:uiPriority="68"/>
-    <w:lsdException w:name="Medium Grid 3 Accent 3" w:uiPriority="69"/>
-    <w:lsdException w:name="Dark List Accent 3" w:uiPriority="70"/>
-    <w:lsdException w:name="Colorful Shading Accent 3" w:uiPriority="71"/>
-    <w:lsdException w:name="Colorful List Accent 3" w:uiPriority="72"/>
-    <w:lsdException w:name="Colorful Grid Accent 3" w:uiPriority="73"/>
-    <w:lsdException w:name="Light Shading Accent 4" w:uiPriority="60"/>
-    <w:lsdException w:name="Light List Accent 4" w:uiPriority="61"/>
-    <w:lsdException w:name="Light Grid Accent 4" w:uiPriority="62"/>
-    <w:lsdException w:name="Medium Shading 1 Accent 4" w:uiPriority="63"/>
-    <w:lsdException w:name="Medium Shading 2 Accent 4" w:uiPriority="64"/>
-    <w:lsdException w:name="Medium List 1 Accent 4" w:uiPriority="65"/>
-    <w:lsdException w:name="Medium List 2 Accent 4" w:uiPriority="66"/>
-    <w:lsdException w:name="Medium Grid 1 Accent 4" w:uiPriority="67"/>
-    <w:lsdException w:name="Medium Grid 2 Accent 4" w:uiPriority="68"/>
-    <w:lsdException w:name="Medium Grid 3 Accent 4" w:uiPriority="69"/>
-    <w:lsdException w:name="Dark List Accent 4" w:uiPriority="70"/>
-    <w:lsdException w:name="Colorful Shading Accent 4" w:uiPriority="71"/>
-    <w:lsdException w:name="Colorful List Accent 4" w:uiPriority="72"/>
-    <w:lsdException w:name="Colorful Grid Accent 4" w:uiPriority="73"/>
-    <w:lsdException w:name="Light Shading Accent 5" w:uiPriority="60"/>
-    <w:lsdException w:name="Light List Accent 5" w:uiPriority="61"/>
-    <w:lsdException w:name="Light Grid Accent 5" w:uiPriority="62"/>
-    <w:lsdException w:name="Medium Shading 1 Accent 5" w:uiPriority="63"/>
-    <w:lsdException w:name="Medium Shading 2 Accent 5" w:uiPriority="64"/>
-    <w:lsdException w:name="Medium List 1 Accent 5" w:uiPriority="65"/>
-    <w:lsdException w:name="Medium List 2 Accent 5" w:uiPriority="66"/>
-    <w:lsdException w:name="Medium Grid 1 Accent 5" w:uiPriority="67"/>
-    <w:lsdException w:name="Medium Grid 2 Accent 5" w:uiPriority="68"/>
-    <w:lsdException w:name="Medium Grid 3 Accent 5" w:uiPriority="69"/>
-    <w:lsdException w:name="Dark List Accent 5" w:uiPriority="70"/>
-    <w:lsdException w:name="Colorful Shading Accent 5" w:uiPriority="71"/>
-    <w:lsdException w:name="Colorful List Accent 5" w:uiPriority="72"/>
-    <w:lsdException w:name="Colorful Grid Accent 5" w:uiPriority="73"/>
-    <w:lsdException w:name="Light Shading Accent 6" w:uiPriority="60"/>
-    <w:lsdException w:name="Light List Accent 6" w:uiPriority="61"/>
-    <w:lsdException w:name="Light Grid Accent 6" w:uiPriority="62"/>
-    <w:lsdException w:name="Medium Shading 1 Accent 6" w:uiPriority="63"/>
-    <w:lsdException w:name="Medium Shading 2 Accent 6" w:uiPriority="64"/>
-    <w:lsdException w:name="Medium List 1 Accent 6" w:uiPriority="65"/>
-    <w:lsdException w:name="Medium List 2 Accent 6" w:uiPriority="66"/>
-    <w:lsdException w:name="Medium Grid 1 Accent 6" w:uiPriority="67"/>
-    <w:lsdException w:name="Medium Grid 2 Accent 6" w:uiPriority="68"/>
-    <w:lsdException w:name="Medium Grid 3 Accent 6" w:uiPriority="69"/>
-    <w:lsdException w:name="Dark List Accent 6" w:uiPriority="70"/>
-    <w:lsdException w:name="Colorful Shading Accent 6" w:uiPriority="71"/>
-    <w:lsdException w:name="Colorful List Accent 6" w:uiPriority="72"/>
-    <w:lsdException w:name="Colorful Grid Accent 6" w:uiPriority="73"/>
-    <w:lsdException w:name="Subtle Emphasis" w:uiPriority="19" w:qFormat="1"/>
-    <w:lsdException w:name="Intense Emphasis" w:uiPriority="21" w:qFormat="1"/>
-    <w:lsdException w:name="Subtle Reference" w:uiPriority="31" w:qFormat="1"/>
-    <w:lsdException w:name="Intense Reference" w:uiPriority="32" w:qFormat="1"/>
-    <w:lsdException w:name="Book Title" w:uiPriority="33" w:qFormat="1"/>
-    <w:lsdException w:name="Bibliography" w:semiHidden="1" w:uiPriority="37" w:unhideWhenUsed="1"/>
-    <w:lsdException w:name="TOC Heading" w:semiHidden="1" w:uiPriority="39" w:unhideWhenUsed="1" w:qFormat="1"/>
-    <w:lsdException w:name="Plain Table 1" w:uiPriority="41"/>
-    <w:lsdException w:name="Plain Table 2" w:uiPriority="42"/>
-    <w:lsdException w:name="Plain Table 3" w:uiPriority="43"/>
-    <w:lsdException w:name="Plain Table 4" w:uiPriority="44"/>
-    <w:lsdException w:name="Plain Table 5" w:uiPriority="45"/>
-    <w:lsdException w:name="Grid Table Light" w:uiPriority="40"/>
-    <w:lsdException w:name="Grid Table 1 Light" w:uiPriority="46"/>
-    <w:lsdException w:name="Grid Table 2" w:uiPriority="47"/>
-    <w:lsdException w:name="Grid Table 3" w:uiPriority="48"/>
-    <w:lsdException w:name="Grid Table 4" w:uiPriority="49"/>
-    <w:lsdException w:name="Grid Table 5 Dark" w:uiPriority="50"/>
-    <w:lsdException w:name="Grid Table 6 Colorful" w:uiPriority="51"/>
-    <w:lsdException w:name="Grid Table 7 Colorful" w:uiPriority="52"/>
-    <w:lsdException w:name="Grid Table 1 Light Accent 1" w:uiPriority="46"/>
-    <w:lsdException w:name="Grid Table 2 Accent 1" w:uiPriority="47"/>
-    <w:lsdException w:name="Grid Table 3 Accent 1" w:uiPriority="48"/>
-    <w:lsdException w:name="Grid Table 4 Accent 1" w:uiPriority="49"/>
-    <w:lsdException w:name="Grid Table 5 Dark Accent 1" w:uiPriority="50"/>
-    <w:lsdException w:name="Grid Table 6 Colorful Accent 1" w:uiPriority="51"/>
-    <w:lsdException w:name="Grid Table 7 Colorful Accent 1" w:uiPriority="52"/>
-    <w:lsdException w:name="Grid Table 1 Light Accent 2" w:uiPriority="46"/>
-    <w:lsdException w:name="Grid Table 2 Accent 2" w:uiPriority="47"/>
-    <w:lsdException w:name="Grid Table 3 Accent 2" w:uiPriority="48"/>
-    <w:lsdException w:name="Grid Table 4 Accent 2" w:uiPriority="49"/>
-    <w:lsdException w:name="Grid Table 5 Dark Accent 2" w:uiPriority="50"/>
-    <w:lsdException w:name="Grid Table 6 Colorful Accent 2" w:uiPriority="51"/>
-    <w:lsdException w:name="Grid Table 7 Colorful Accent 2" w:uiPriority="52"/>
-    <w:lsdException w:name="Grid Table 1 Light Accent 3" w:uiPriority="46"/>
-    <w:lsdException w:name="Grid Table 2 Accent 3" w:uiPriority="47"/>
-    <w:lsdException w:name="Grid Table 3 Accent 3" w:uiPriority="48"/>
-    <w:lsdException w:name="Grid Table 4 Accent 3" w:uiPriority="49"/>
-    <w:lsdException w:name="Grid Table 5 Dark Accent 3" w:uiPriority="50"/>
-    <w:lsdException w:name="Grid Table 6 Colorful Accent 3" w:uiPriority="51"/>
-    <w:lsdException w:name="Grid Table 7 Colorful Accent 3" w:uiPriority="52"/>
-    <w:lsdException w:name="Grid Table 1 Light Accent 4" w:uiPriority="46"/>
-    <w:lsdException w:name="Grid Table 2 Accent 4" w:uiPriority="47"/>
-    <w:lsdException w:name="Grid Table 3 Accent 4" w:uiPriority="48"/>
-    <w:lsdException w:name="Grid Table 4 Accent 4" w:uiPriority="49"/>
-    <w:lsdException w:name="Grid Table 5 Dark Accent 4" w:uiPriority="50"/>
-    <w:lsdException w:name="Grid Table 6 Colorful Accent 4" w:uiPriority="51"/>
-    <w:lsdException w:name="Grid Table 7 Colorful Accent 4" w:uiPriority="52"/>
-    <w:lsdException w:name="Grid Table 1 Light Accent 5" w:uiPriority="46"/>
-    <w:lsdException w:name="Grid Table 2 Accent 5" w:uiPriority="47"/>
-    <w:lsdException w:name="Grid Table 3 Accent 5" w:uiPriority="48"/>
-    <w:lsdException w:name="Grid Table 4 Accent 5" w:uiPriority="49"/>
-    <w:lsdException w:name="Grid Table 5 Dark Accent 5" w:uiPriority="50"/>
-    <w:lsdException w:name="Grid Table 6 Colorful Accent 5" w:uiPriority="51"/>
-    <w:lsdException w:name="Grid Table 7 Colorful Accent 5" w:uiPriority="52"/>
-    <w:lsdException w:name="Grid Table 1 Light Accent 6" w:uiPriority="46"/>
-    <w:lsdException w:name="Grid Table 2 Accent 6" w:uiPriority="47"/>
-    <w:lsdException w:name="Grid Table 3 Accent 6" w:uiPriority="48"/>
-    <w:lsdException w:name="Grid Table 4 Accent 6" w:uiPriority="49"/>
-    <w:lsdException w:name="Grid Table 5 Dark Accent 6" w:uiPriority="50"/>
-    <w:lsdException w:name="Grid Table 6 Colorful Accent 6" w:uiPriority="51"/>
-    <w:lsdException w:name="Grid Table 7 Colorful Accent 6" w:uiPriority="52"/>
-    <w:lsdException w:name="List Table 1 Light" w:uiPriority="46"/>
-    <w:lsdException w:name="List Table 2" w:uiPriority="47"/>
-    <w:lsdException w:name="List Table 3" w:uiPriority="48"/>
-    <w:lsdException w:name="List Table 4" w:uiPriority="49"/>
-    <w:lsdException w:name="List Table 5 Dark" w:uiPriority="50"/>
-    <w:lsdException w:name="List Table 6 Colorful" w:uiPriority="51"/>
-    <w:lsdException w:name="List Table 7 Colorful" w:uiPriority="52"/>
-    <w:lsdException w:name="List Table 1 Light Accent 1" w:uiPriority="46"/>
-    <w:lsdException w:name="List Table 2 Accent 1" w:uiPriority="47"/>
-    <w:lsdException w:name="List Table 3 Accent 1" w:uiPriority="48"/>
-    <w:lsdException w:name="List Table 4 Accent 1" w:uiPriority="49"/>
-    <w:lsdException w:name="List Table 5 Dark Accent 1" w:uiPriority="50"/>
-    <w:lsdException w:name="List Table 6 Colorful Accent 1" w:uiPriority="51"/>
-    <w:lsdException w:name="List Table 7 Colorful Accent 1" w:uiPriority="52"/>
-    <w:lsdException w:name="List Table 1 Light Accent 2" w:uiPriority="46"/>
-    <w:lsdException w:name="List Table 2 Accent 2" w:uiPriority="47"/>
-    <w:lsdException w:name="List Table 3 Accent 2" w:uiPriority="48"/>
-    <w:lsdException w:name="List Table 4 Accent 2" w:uiPriority="49"/>
-    <w:lsdException w:name="List Table 5 Dark Accent 2" w:uiPriority="50"/>
-    <w:lsdException w:name="List Table 6 Colorful Accent 2" w:uiPriority="51"/>
-    <w:lsdException w:name="List Table 7 Colorful Accent 2" w:uiPriority="52"/>
-    <w:lsdException w:name="List Table 1 Light Accent 3" w:uiPriority="46"/>
-    <w:lsdException w:name="List Table 2 Accent 3" w:uiPriority="47"/>
-    <w:lsdException w:name="List Table 3 Accent 3" w:uiPriority="48"/>
-    <w:lsdException w:name="List Table 4 Accent 3" w:uiPriority="49"/>
-    <w:lsdException w:name="List Table 5 Dark Accent 3" w:uiPriority="50"/>
-    <w:lsdException w:name="List Table 6 Colorful Accent 3" w:uiPriority="51"/>
-    <w:lsdException w:name="List Table 7 Colorful Accent 3" w:uiPriority="52"/>
-    <w:lsdException w:name="List Table 1 Light Accent 4" w:uiPriority="46"/>
-    <w:lsdException w:name="List Table 2 Accent 4" w:uiPriority="47"/>
-    <w:lsdException w:name="List Table 3 Accent 4" w:uiPriority="48"/>
-    <w:lsdException w:name="List Table 4 Accent 4" w:uiPriority="49"/>
-    <w:lsdException w:name="List Table 5 Dark Accent 4" w:uiPriority="50"/>
-    <w:lsdException w:name="List Table 6 Colorful Accent 4" w:uiPriority="51"/>
-    <w:lsdException w:name="List Table 7 Colorful Accent 4" w:uiPriority="52"/>
-    <w:lsdException w:name="List Table 1 Light Accent 5" w:uiPriority="46"/>
-    <w:lsdException w:name="List Table 2 Accent 5" w:uiPriority="47"/>
-    <w:lsdException w:name="List Table 3 Accent 5" w:uiPriority="48"/>
-    <w:lsdException w:name="List Table 4 Accent 5" w:uiPriority="49"/>
-    <w:lsdException w:name="List Table 5 Dark Accent 5" w:uiPriority="50"/>
-    <w:lsdException w:name="List Table 6 Colorful Accent 5" w:uiPriority="51"/>
-    <w:lsdException w:name="List Table 7 Colorful Accent 5" w:uiPriority="52"/>
-    <w:lsdException w:name="List Table 1 Light Accent 6" w:uiPriority="46"/>
-    <w:lsdException w:name="List Table 2 Accent 6" w:uiPriority="47"/>
-    <w:lsdException w:name="List Table 3 Accent 6" w:uiPriority="48"/>
-    <w:lsdException w:name="List Table 4 Accent 6" w:uiPriority="49"/>
-    <w:lsdException w:name="List Table 5 Dark Accent 6" w:uiPriority="50"/>
-    <w:lsdException w:name="List Table 6 Colorful Accent 6" w:uiPriority="51"/>
-    <w:lsdException w:name="List Table 7 Colorful Accent 6" w:uiPriority="52"/>
-  </w:latentStyles>
-  <w:style w:type="paragraph" w:default="1" w:styleId="Normal">
-    <w:name w:val="Normal"/>
-    <w:qFormat/>
-  </w:style>
-  <w:style w:type="character" w:default="1" w:styleId="DefaultParagraphFont">
-    <w:name w:val="Default Paragraph Font"/>
-    <w:uiPriority w:val="1"/>
-    <w:semiHidden/>
-    <w:unhideWhenUsed/>
-  </w:style>
-  <w:style w:type="table" w:default="1" w:styleId="TableNormal">
-    <w:name w:val="Normal Table"/>
-    <w:uiPriority w:val="99"/>
-    <w:semiHidden/>
-    <w:unhideWhenUsed/>
-    <w:tblPr>
-      <w:tblInd w:w="0" w:type="dxa"/>
-      <w:tblCellMar>
-        <w:top w:w="0" w:type="dxa"/>
-        <w:left w:w="108" w:type="dxa"/>
-        <w:bottom w:w="0" w:type="dxa"/>
-        <w:right w:w="108" w:type="dxa"/>
-      </w:tblCellMar>
-    </w:tblPr>
-  </w:style>
-  <w:style w:type="numbering" w:default="1" w:styleId="NoList">
-    <w:name w:val="No List"/>
-    <w:uiPriority w:val="99"/>
-    <w:semiHidden/>
-    <w:unhideWhenUsed/>
-  </w:style>
-  <w:style w:type="paragraph" w:customStyle="1" w:styleId="7FC38B7E2942F749A3E5AF39E7187E48">
-    <w:name w:val="7FC38B7E2942F749A3E5AF39E7187E48"/>
-    <w:rsid w:val="00457202"/>
-  </w:style>
-  <w:style w:type="paragraph" w:customStyle="1" w:styleId="1855BD6A5E9E404980229AF77D644CE6">
-    <w:name w:val="1855BD6A5E9E404980229AF77D644CE6"/>
-    <w:rsid w:val="00457202"/>
-  </w:style>
-  <w:style w:type="paragraph" w:customStyle="1" w:styleId="B553A65E42A53943906D7FE5BB76FFF5">
-    <w:name w:val="B553A65E42A53943906D7FE5BB76FFF5"/>
-    <w:rsid w:val="00457202"/>
-  </w:style>
-  <w:style w:type="paragraph" w:customStyle="1" w:styleId="A5EB41FCFC2165499FFB7EBB26854D1E">
-    <w:name w:val="A5EB41FCFC2165499FFB7EBB26854D1E"/>
-    <w:rsid w:val="00457202"/>
-  </w:style>
-  <w:style w:type="paragraph" w:customStyle="1" w:styleId="FBB6CF35F86E2A459419D3C9785F2EBC">
-    <w:name w:val="FBB6CF35F86E2A459419D3C9785F2EBC"/>
-    <w:rsid w:val="00457202"/>
-  </w:style>
-  <w:style w:type="paragraph" w:customStyle="1" w:styleId="EF81E1FEE245BD40904A70A439F00A75">
-    <w:name w:val="EF81E1FEE245BD40904A70A439F00A75"/>
-    <w:rsid w:val="00457202"/>
-  </w:style>
-  <w:style w:type="paragraph" w:customStyle="1" w:styleId="EF658D5A4BB1B34186B79922D25316F0">
-    <w:name w:val="EF658D5A4BB1B34186B79922D25316F0"/>
-    <w:rsid w:val="00457202"/>
-  </w:style>
-  <w:style w:type="paragraph" w:customStyle="1" w:styleId="FF80A25F760CDB47BF2BBC0FF2AFDA76">
-    <w:name w:val="FF80A25F760CDB47BF2BBC0FF2AFDA76"/>
-    <w:rsid w:val="00457202"/>
-  </w:style>
-  <w:style w:type="paragraph" w:customStyle="1" w:styleId="A074D8E5D71A8B46ACE374E64949A833">
-    <w:name w:val="A074D8E5D71A8B46ACE374E64949A833"/>
-    <w:rsid w:val="00457202"/>
-  </w:style>
-  <w:style w:type="paragraph" w:customStyle="1" w:styleId="159B9F508B5B654A97BD2BEF0DC7E177">
-    <w:name w:val="159B9F508B5B654A97BD2BEF0DC7E177"/>
-    <w:rsid w:val="00457202"/>
-  </w:style>
-  <w:style w:type="paragraph" w:customStyle="1" w:styleId="A90037A6861D0740A5A3CA10509D4DD3">
-    <w:name w:val="A90037A6861D0740A5A3CA10509D4DD3"/>
-    <w:rsid w:val="00457202"/>
-  </w:style>
-  <w:style w:type="paragraph" w:customStyle="1" w:styleId="3B426614E4414F48847CD80DC31D4B63">
-    <w:name w:val="3B426614E4414F48847CD80DC31D4B63"/>
-    <w:rsid w:val="00457202"/>
-  </w:style>
-  <w:style w:type="paragraph" w:customStyle="1" w:styleId="B827EA6DB2048A4D8DE5D84FFEEEF67B">
-    <w:name w:val="B827EA6DB2048A4D8DE5D84FFEEEF67B"/>
-    <w:rsid w:val="00457202"/>
-  </w:style>
-  <w:style w:type="paragraph" w:customStyle="1" w:styleId="BBB1A88D1CD568488ABF134CA5BAF9BA">
-    <w:name w:val="BBB1A88D1CD568488ABF134CA5BAF9BA"/>
-    <w:rsid w:val="00457202"/>
-  </w:style>
-  <w:style w:type="paragraph" w:customStyle="1" w:styleId="04585D1CD5A6254D9E305F8ED9FDC4B9">
-    <w:name w:val="04585D1CD5A6254D9E305F8ED9FDC4B9"/>
-    <w:rsid w:val="00457202"/>
-  </w:style>
-  <w:style w:type="paragraph" w:customStyle="1" w:styleId="340F36506FC88340BCADAF7E74E26070">
-    <w:name w:val="340F36506FC88340BCADAF7E74E26070"/>
-    <w:rsid w:val="00457202"/>
-  </w:style>
-  <w:style w:type="paragraph" w:customStyle="1" w:styleId="D08194EE81379B48BB98D319A327A7EA">
-    <w:name w:val="D08194EE81379B48BB98D319A327A7EA"/>
-    <w:rsid w:val="00457202"/>
-  </w:style>
-  <w:style w:type="paragraph" w:customStyle="1" w:styleId="5265E02D1A58294094D5F2FCEE25ADC9">
-    <w:name w:val="5265E02D1A58294094D5F2FCEE25ADC9"/>
-    <w:rsid w:val="00457202"/>
-  </w:style>
-</w:styles>
-</file>
-
-<file path=word/glossary/webSettings.xml><?xml version="1.0" encoding="utf-8"?>
-<w:webSettings xmlns:mc="http://schemas.openxmlformats.org/markup-compatibility/2006" xmlns:r="http://schemas.openxmlformats.org/officeDocument/2006/relationships" xmlns:w="http://schemas.openxmlformats.org/wordprocessingml/2006/main" xmlns:w14="http://schemas.microsoft.com/office/word/2010/wordml" xmlns:w15="http://schemas.microsoft.com/office/word/2012/wordml" mc:Ignorable="w14 w15">
-  <w:allowPNG/>
-  <w:doNotSaveAsSingleFile/>
-  <w:pixelsPerInch w:val="96"/>
-</w:webSettings>
 </file>
 
 <file path=word/theme/theme1.xml><?xml version="1.0" encoding="utf-8"?>
@@ -3959,7 +3455,7 @@
 </file>
 
 <file path=customXml/itemProps1.xml><?xml version="1.0" encoding="utf-8"?>
-<ds:datastoreItem xmlns:ds="http://schemas.openxmlformats.org/officeDocument/2006/customXml" ds:itemID="{4C03D20D-FC05-FF4C-939D-CAF1BC849A11}">
+<ds:datastoreItem xmlns:ds="http://schemas.openxmlformats.org/officeDocument/2006/customXml" ds:itemID="{446D2109-2806-A440-A1BE-C2BA8E764AB7}">
   <ds:schemaRefs>
     <ds:schemaRef ds:uri="http://schemas.openxmlformats.org/officeDocument/2006/bibliography"/>
   </ds:schemaRefs>

</xml_diff>